<commit_message>
Update CS106 - Project Proposal.docx
</commit_message>
<xml_diff>
--- a/CS106 - Project Proposal.docx
+++ b/CS106 - Project Proposal.docx
@@ -73,7 +73,7 @@
                                   <w:tblW w:w="5000" w:type="pct"/>
                                   <w:jc w:val="center"/>
                                   <w:tblBorders>
-                                    <w:insideV w:val="single" w:sz="12" w:space="0" w:color="ED7D31" w:themeColor="accent2"/>
+                                    <w:insideV w:val="single" w:sz="12" w:space="0" w:color="FFBD47" w:themeColor="accent2"/>
                                   </w:tblBorders>
                                   <w:tblCellMar>
                                     <w:top w:w="1296" w:type="dxa"/>
@@ -230,7 +230,7 @@
                                         <w:pStyle w:val="NoSpacing"/>
                                         <w:rPr>
                                           <w:caps/>
-                                          <w:color w:val="ED7D31" w:themeColor="accent2"/>
+                                          <w:color w:val="FFBD47" w:themeColor="accent2"/>
                                           <w:sz w:val="26"/>
                                           <w:szCs w:val="26"/>
                                         </w:rPr>
@@ -238,7 +238,7 @@
                                       <w:r>
                                         <w:rPr>
                                           <w:caps/>
-                                          <w:color w:val="ED7D31" w:themeColor="accent2"/>
+                                          <w:color w:val="FFBD47" w:themeColor="accent2"/>
                                           <w:sz w:val="26"/>
                                           <w:szCs w:val="26"/>
                                         </w:rPr>
@@ -275,7 +275,7 @@
                                     <w:sdt>
                                       <w:sdtPr>
                                         <w:rPr>
-                                          <w:color w:val="ED7D31" w:themeColor="accent2"/>
+                                          <w:color w:val="FFBD47" w:themeColor="accent2"/>
                                           <w:sz w:val="26"/>
                                           <w:szCs w:val="26"/>
                                         </w:rPr>
@@ -290,14 +290,14 @@
                                           <w:pPr>
                                             <w:pStyle w:val="NoSpacing"/>
                                             <w:rPr>
-                                              <w:color w:val="ED7D31" w:themeColor="accent2"/>
+                                              <w:color w:val="FFBD47" w:themeColor="accent2"/>
                                               <w:sz w:val="26"/>
                                               <w:szCs w:val="26"/>
                                             </w:rPr>
                                           </w:pPr>
                                           <w:r>
                                             <w:rPr>
-                                              <w:color w:val="ED7D31" w:themeColor="accent2"/>
+                                              <w:color w:val="FFBD47" w:themeColor="accent2"/>
                                               <w:sz w:val="26"/>
                                               <w:szCs w:val="26"/>
                                             </w:rPr>
@@ -313,7 +313,7 @@
                                       <w:sdt>
                                         <w:sdtPr>
                                           <w:rPr>
-                                            <w:color w:val="44546A" w:themeColor="text2"/>
+                                            <w:color w:val="505046" w:themeColor="text2"/>
                                           </w:rPr>
                                           <w:alias w:val="Course"/>
                                           <w:tag w:val="Course"/>
@@ -324,7 +324,7 @@
                                         <w:sdtContent>
                                           <w:r>
                                             <w:rPr>
-                                              <w:color w:val="44546A" w:themeColor="text2"/>
+                                              <w:color w:val="505046" w:themeColor="text2"/>
                                             </w:rPr>
                                             <w:t>CS106</w:t>
                                           </w:r>
@@ -369,7 +369,7 @@
                             <w:tblW w:w="5000" w:type="pct"/>
                             <w:jc w:val="center"/>
                             <w:tblBorders>
-                              <w:insideV w:val="single" w:sz="12" w:space="0" w:color="ED7D31" w:themeColor="accent2"/>
+                              <w:insideV w:val="single" w:sz="12" w:space="0" w:color="FFBD47" w:themeColor="accent2"/>
                             </w:tblBorders>
                             <w:tblCellMar>
                               <w:top w:w="1296" w:type="dxa"/>
@@ -526,7 +526,7 @@
                                   <w:pStyle w:val="NoSpacing"/>
                                   <w:rPr>
                                     <w:caps/>
-                                    <w:color w:val="ED7D31" w:themeColor="accent2"/>
+                                    <w:color w:val="FFBD47" w:themeColor="accent2"/>
                                     <w:sz w:val="26"/>
                                     <w:szCs w:val="26"/>
                                   </w:rPr>
@@ -534,7 +534,7 @@
                                 <w:r>
                                   <w:rPr>
                                     <w:caps/>
-                                    <w:color w:val="ED7D31" w:themeColor="accent2"/>
+                                    <w:color w:val="FFBD47" w:themeColor="accent2"/>
                                     <w:sz w:val="26"/>
                                     <w:szCs w:val="26"/>
                                   </w:rPr>
@@ -571,7 +571,7 @@
                               <w:sdt>
                                 <w:sdtPr>
                                   <w:rPr>
-                                    <w:color w:val="ED7D31" w:themeColor="accent2"/>
+                                    <w:color w:val="FFBD47" w:themeColor="accent2"/>
                                     <w:sz w:val="26"/>
                                     <w:szCs w:val="26"/>
                                   </w:rPr>
@@ -586,14 +586,14 @@
                                     <w:pPr>
                                       <w:pStyle w:val="NoSpacing"/>
                                       <w:rPr>
-                                        <w:color w:val="ED7D31" w:themeColor="accent2"/>
+                                        <w:color w:val="FFBD47" w:themeColor="accent2"/>
                                         <w:sz w:val="26"/>
                                         <w:szCs w:val="26"/>
                                       </w:rPr>
                                     </w:pPr>
                                     <w:r>
                                       <w:rPr>
-                                        <w:color w:val="ED7D31" w:themeColor="accent2"/>
+                                        <w:color w:val="FFBD47" w:themeColor="accent2"/>
                                         <w:sz w:val="26"/>
                                         <w:szCs w:val="26"/>
                                       </w:rPr>
@@ -609,7 +609,7 @@
                                 <w:sdt>
                                   <w:sdtPr>
                                     <w:rPr>
-                                      <w:color w:val="44546A" w:themeColor="text2"/>
+                                      <w:color w:val="505046" w:themeColor="text2"/>
                                     </w:rPr>
                                     <w:alias w:val="Course"/>
                                     <w:tag w:val="Course"/>
@@ -620,7 +620,7 @@
                                   <w:sdtContent>
                                     <w:r>
                                       <w:rPr>
-                                        <w:color w:val="44546A" w:themeColor="text2"/>
+                                        <w:color w:val="505046" w:themeColor="text2"/>
                                       </w:rPr>
                                       <w:t>CS106</w:t>
                                     </w:r>
@@ -647,14 +647,7 @@
     </w:sdt>
     <w:sdt>
       <w:sdtPr>
-        <w:rPr>
-          <w:rFonts w:asciiTheme="minorHAnsi" w:eastAsiaTheme="minorHAnsi" w:hAnsiTheme="minorHAnsi" w:cstheme="minorBidi"/>
-          <w:color w:val="auto"/>
-          <w:sz w:val="22"/>
-          <w:szCs w:val="22"/>
-          <w:lang w:val="en-NZ"/>
-        </w:rPr>
-        <w:id w:val="-686358271"/>
+        <w:id w:val="992226182"/>
         <w:docPartObj>
           <w:docPartGallery w:val="Table of Contents"/>
           <w:docPartUnique/>
@@ -662,9 +655,13 @@
       </w:sdtPr>
       <w:sdtEndPr>
         <w:rPr>
-          <w:b/>
+          <w:rFonts w:asciiTheme="minorHAnsi" w:eastAsiaTheme="minorHAnsi" w:hAnsiTheme="minorHAnsi" w:cstheme="minorBidi"/>
           <w:bCs/>
           <w:noProof/>
+          <w:color w:val="auto"/>
+          <w:sz w:val="22"/>
+          <w:szCs w:val="22"/>
+          <w:lang w:val="en-NZ"/>
         </w:rPr>
       </w:sdtEndPr>
       <w:sdtContent>
@@ -673,7 +670,7 @@
             <w:pStyle w:val="TOCHeading"/>
           </w:pPr>
           <w:r>
-            <w:t>Contents</w:t>
+            <w:t>Table of Contents</w:t>
           </w:r>
         </w:p>
         <w:p>
@@ -697,7 +694,7 @@
           <w:r>
             <w:fldChar w:fldCharType="separate"/>
           </w:r>
-          <w:hyperlink w:anchor="_Toc116509957" w:history="1">
+          <w:hyperlink w:anchor="_Toc117265798" w:history="1">
             <w:r>
               <w:rPr>
                 <w:rStyle w:val="Hyperlink"/>
@@ -724,7 +721,7 @@
                 <w:noProof/>
                 <w:webHidden/>
               </w:rPr>
-              <w:instrText xml:space="preserve"> PAGEREF _Toc116509957 \h </w:instrText>
+              <w:instrText xml:space="preserve"> PAGEREF _Toc117265798 \h </w:instrText>
             </w:r>
             <w:r>
               <w:rPr>
@@ -767,7 +764,7 @@
               <w:lang w:eastAsia="en-NZ"/>
             </w:rPr>
           </w:pPr>
-          <w:hyperlink w:anchor="_Toc116509958" w:history="1">
+          <w:hyperlink w:anchor="_Toc117265799" w:history="1">
             <w:r>
               <w:rPr>
                 <w:rStyle w:val="Hyperlink"/>
@@ -794,7 +791,77 @@
                 <w:noProof/>
                 <w:webHidden/>
               </w:rPr>
-              <w:instrText xml:space="preserve"> PAGEREF _Toc116509958 \h </w:instrText>
+              <w:instrText xml:space="preserve"> PAGEREF _Toc117265799 \h </w:instrText>
+            </w:r>
+            <w:r>
+              <w:rPr>
+                <w:noProof/>
+                <w:webHidden/>
+              </w:rPr>
+            </w:r>
+            <w:r>
+              <w:rPr>
+                <w:noProof/>
+                <w:webHidden/>
+              </w:rPr>
+              <w:fldChar w:fldCharType="separate"/>
+            </w:r>
+            <w:r>
+              <w:rPr>
+                <w:noProof/>
+                <w:webHidden/>
+              </w:rPr>
+              <w:t>2</w:t>
+            </w:r>
+            <w:r>
+              <w:rPr>
+                <w:noProof/>
+                <w:webHidden/>
+              </w:rPr>
+              <w:fldChar w:fldCharType="end"/>
+            </w:r>
+          </w:hyperlink>
+        </w:p>
+        <w:p>
+          <w:pPr>
+            <w:pStyle w:val="TOC3"/>
+            <w:tabs>
+              <w:tab w:val="right" w:leader="dot" w:pos="9016"/>
+            </w:tabs>
+            <w:rPr>
+              <w:rFonts w:eastAsiaTheme="minorEastAsia"/>
+              <w:noProof/>
+              <w:lang w:eastAsia="en-NZ"/>
+            </w:rPr>
+          </w:pPr>
+          <w:hyperlink w:anchor="_Toc117265800" w:history="1">
+            <w:r>
+              <w:rPr>
+                <w:rStyle w:val="Hyperlink"/>
+                <w:noProof/>
+              </w:rPr>
+              <w:t>Project Constraints:</w:t>
+            </w:r>
+            <w:r>
+              <w:rPr>
+                <w:noProof/>
+                <w:webHidden/>
+              </w:rPr>
+              <w:tab/>
+            </w:r>
+            <w:r>
+              <w:rPr>
+                <w:noProof/>
+                <w:webHidden/>
+              </w:rPr>
+              <w:fldChar w:fldCharType="begin"/>
+            </w:r>
+            <w:r>
+              <w:rPr>
+                <w:noProof/>
+                <w:webHidden/>
+              </w:rPr>
+              <w:instrText xml:space="preserve"> PAGEREF _Toc117265800 \h </w:instrText>
             </w:r>
             <w:r>
               <w:rPr>
@@ -837,7 +904,7 @@
               <w:lang w:eastAsia="en-NZ"/>
             </w:rPr>
           </w:pPr>
-          <w:hyperlink w:anchor="_Toc116509959" w:history="1">
+          <w:hyperlink w:anchor="_Toc117265801" w:history="1">
             <w:r>
               <w:rPr>
                 <w:rStyle w:val="Hyperlink"/>
@@ -864,7 +931,7 @@
                 <w:noProof/>
                 <w:webHidden/>
               </w:rPr>
-              <w:instrText xml:space="preserve"> PAGEREF _Toc116509959 \h </w:instrText>
+              <w:instrText xml:space="preserve"> PAGEREF _Toc117265801 \h </w:instrText>
             </w:r>
             <w:r>
               <w:rPr>
@@ -907,7 +974,7 @@
               <w:lang w:eastAsia="en-NZ"/>
             </w:rPr>
           </w:pPr>
-          <w:hyperlink w:anchor="_Toc116509960" w:history="1">
+          <w:hyperlink w:anchor="_Toc117265802" w:history="1">
             <w:r>
               <w:rPr>
                 <w:rStyle w:val="Hyperlink"/>
@@ -934,7 +1001,7 @@
                 <w:noProof/>
                 <w:webHidden/>
               </w:rPr>
-              <w:instrText xml:space="preserve"> PAGEREF _Toc116509960 \h </w:instrText>
+              <w:instrText xml:space="preserve"> PAGEREF _Toc117265802 \h </w:instrText>
             </w:r>
             <w:r>
               <w:rPr>
@@ -977,7 +1044,7 @@
               <w:lang w:eastAsia="en-NZ"/>
             </w:rPr>
           </w:pPr>
-          <w:hyperlink w:anchor="_Toc116509961" w:history="1">
+          <w:hyperlink w:anchor="_Toc117265803" w:history="1">
             <w:r>
               <w:rPr>
                 <w:rStyle w:val="Hyperlink"/>
@@ -1004,7 +1071,7 @@
                 <w:noProof/>
                 <w:webHidden/>
               </w:rPr>
-              <w:instrText xml:space="preserve"> PAGEREF _Toc116509961 \h </w:instrText>
+              <w:instrText xml:space="preserve"> PAGEREF _Toc117265803 \h </w:instrText>
             </w:r>
             <w:r>
               <w:rPr>
@@ -1024,7 +1091,7 @@
                 <w:noProof/>
                 <w:webHidden/>
               </w:rPr>
-              <w:t>2</w:t>
+              <w:t>3</w:t>
             </w:r>
             <w:r>
               <w:rPr>
@@ -1047,7 +1114,7 @@
               <w:lang w:eastAsia="en-NZ"/>
             </w:rPr>
           </w:pPr>
-          <w:hyperlink w:anchor="_Toc116509962" w:history="1">
+          <w:hyperlink w:anchor="_Toc117265804" w:history="1">
             <w:r>
               <w:rPr>
                 <w:rStyle w:val="Hyperlink"/>
@@ -1074,7 +1141,7 @@
                 <w:noProof/>
                 <w:webHidden/>
               </w:rPr>
-              <w:instrText xml:space="preserve"> PAGEREF _Toc116509962 \h </w:instrText>
+              <w:instrText xml:space="preserve"> PAGEREF _Toc117265804 \h </w:instrText>
             </w:r>
             <w:r>
               <w:rPr>
@@ -1094,7 +1161,7 @@
                 <w:noProof/>
                 <w:webHidden/>
               </w:rPr>
-              <w:t>3</w:t>
+              <w:t>4</w:t>
             </w:r>
             <w:r>
               <w:rPr>
@@ -1117,7 +1184,7 @@
               <w:lang w:eastAsia="en-NZ"/>
             </w:rPr>
           </w:pPr>
-          <w:hyperlink w:anchor="_Toc116509963" w:history="1">
+          <w:hyperlink w:anchor="_Toc117265805" w:history="1">
             <w:r>
               <w:rPr>
                 <w:rStyle w:val="Hyperlink"/>
@@ -1144,7 +1211,7 @@
                 <w:noProof/>
                 <w:webHidden/>
               </w:rPr>
-              <w:instrText xml:space="preserve"> PAGEREF _Toc116509963 \h </w:instrText>
+              <w:instrText xml:space="preserve"> PAGEREF _Toc117265805 \h </w:instrText>
             </w:r>
             <w:r>
               <w:rPr>
@@ -1164,7 +1231,7 @@
                 <w:noProof/>
                 <w:webHidden/>
               </w:rPr>
-              <w:t>3</w:t>
+              <w:t>4</w:t>
             </w:r>
             <w:r>
               <w:rPr>
@@ -1187,7 +1254,7 @@
               <w:lang w:eastAsia="en-NZ"/>
             </w:rPr>
           </w:pPr>
-          <w:hyperlink w:anchor="_Toc116509964" w:history="1">
+          <w:hyperlink w:anchor="_Toc117265806" w:history="1">
             <w:r>
               <w:rPr>
                 <w:rStyle w:val="Hyperlink"/>
@@ -1214,7 +1281,7 @@
                 <w:noProof/>
                 <w:webHidden/>
               </w:rPr>
-              <w:instrText xml:space="preserve"> PAGEREF _Toc116509964 \h </w:instrText>
+              <w:instrText xml:space="preserve"> PAGEREF _Toc117265806 \h </w:instrText>
             </w:r>
             <w:r>
               <w:rPr>
@@ -1234,7 +1301,7 @@
                 <w:noProof/>
                 <w:webHidden/>
               </w:rPr>
-              <w:t>3</w:t>
+              <w:t>4</w:t>
             </w:r>
             <w:r>
               <w:rPr>
@@ -1257,7 +1324,7 @@
               <w:lang w:eastAsia="en-NZ"/>
             </w:rPr>
           </w:pPr>
-          <w:hyperlink w:anchor="_Toc116509965" w:history="1">
+          <w:hyperlink w:anchor="_Toc117265807" w:history="1">
             <w:r>
               <w:rPr>
                 <w:rStyle w:val="Hyperlink"/>
@@ -1284,7 +1351,7 @@
                 <w:noProof/>
                 <w:webHidden/>
               </w:rPr>
-              <w:instrText xml:space="preserve"> PAGEREF _Toc116509965 \h </w:instrText>
+              <w:instrText xml:space="preserve"> PAGEREF _Toc117265807 \h </w:instrText>
             </w:r>
             <w:r>
               <w:rPr>
@@ -1304,7 +1371,7 @@
                 <w:noProof/>
                 <w:webHidden/>
               </w:rPr>
-              <w:t>3</w:t>
+              <w:t>4</w:t>
             </w:r>
             <w:r>
               <w:rPr>
@@ -1327,7 +1394,7 @@
               <w:lang w:eastAsia="en-NZ"/>
             </w:rPr>
           </w:pPr>
-          <w:hyperlink w:anchor="_Toc116509966" w:history="1">
+          <w:hyperlink w:anchor="_Toc117265808" w:history="1">
             <w:r>
               <w:rPr>
                 <w:rStyle w:val="Hyperlink"/>
@@ -1354,7 +1421,7 @@
                 <w:noProof/>
                 <w:webHidden/>
               </w:rPr>
-              <w:instrText xml:space="preserve"> PAGEREF _Toc116509966 \h </w:instrText>
+              <w:instrText xml:space="preserve"> PAGEREF _Toc117265808 \h </w:instrText>
             </w:r>
             <w:r>
               <w:rPr>
@@ -1374,7 +1441,7 @@
                 <w:noProof/>
                 <w:webHidden/>
               </w:rPr>
-              <w:t>3</w:t>
+              <w:t>4</w:t>
             </w:r>
             <w:r>
               <w:rPr>
@@ -1397,7 +1464,7 @@
               <w:lang w:eastAsia="en-NZ"/>
             </w:rPr>
           </w:pPr>
-          <w:hyperlink w:anchor="_Toc116509967" w:history="1">
+          <w:hyperlink w:anchor="_Toc117265809" w:history="1">
             <w:r>
               <w:rPr>
                 <w:rStyle w:val="Hyperlink"/>
@@ -1424,7 +1491,7 @@
                 <w:noProof/>
                 <w:webHidden/>
               </w:rPr>
-              <w:instrText xml:space="preserve"> PAGEREF _Toc116509967 \h </w:instrText>
+              <w:instrText xml:space="preserve"> PAGEREF _Toc117265809 \h </w:instrText>
             </w:r>
             <w:r>
               <w:rPr>
@@ -1444,7 +1511,7 @@
                 <w:noProof/>
                 <w:webHidden/>
               </w:rPr>
-              <w:t>3</w:t>
+              <w:t>4</w:t>
             </w:r>
             <w:r>
               <w:rPr>
@@ -1467,7 +1534,7 @@
               <w:lang w:eastAsia="en-NZ"/>
             </w:rPr>
           </w:pPr>
-          <w:hyperlink w:anchor="_Toc116509968" w:history="1">
+          <w:hyperlink w:anchor="_Toc117265810" w:history="1">
             <w:r>
               <w:rPr>
                 <w:rStyle w:val="Hyperlink"/>
@@ -1494,7 +1561,7 @@
                 <w:noProof/>
                 <w:webHidden/>
               </w:rPr>
-              <w:instrText xml:space="preserve"> PAGEREF _Toc116509968 \h </w:instrText>
+              <w:instrText xml:space="preserve"> PAGEREF _Toc117265810 \h </w:instrText>
             </w:r>
             <w:r>
               <w:rPr>
@@ -1514,7 +1581,7 @@
                 <w:noProof/>
                 <w:webHidden/>
               </w:rPr>
-              <w:t>3</w:t>
+              <w:t>4</w:t>
             </w:r>
             <w:r>
               <w:rPr>
@@ -1537,7 +1604,7 @@
               <w:lang w:eastAsia="en-NZ"/>
             </w:rPr>
           </w:pPr>
-          <w:hyperlink w:anchor="_Toc116509969" w:history="1">
+          <w:hyperlink w:anchor="_Toc117265811" w:history="1">
             <w:r>
               <w:rPr>
                 <w:rStyle w:val="Hyperlink"/>
@@ -1564,7 +1631,7 @@
                 <w:noProof/>
                 <w:webHidden/>
               </w:rPr>
-              <w:instrText xml:space="preserve"> PAGEREF _Toc116509969 \h </w:instrText>
+              <w:instrText xml:space="preserve"> PAGEREF _Toc117265811 \h </w:instrText>
             </w:r>
             <w:r>
               <w:rPr>
@@ -1584,7 +1651,7 @@
                 <w:noProof/>
                 <w:webHidden/>
               </w:rPr>
-              <w:t>3</w:t>
+              <w:t>4</w:t>
             </w:r>
             <w:r>
               <w:rPr>
@@ -1607,7 +1674,7 @@
               <w:lang w:eastAsia="en-NZ"/>
             </w:rPr>
           </w:pPr>
-          <w:hyperlink w:anchor="_Toc116509970" w:history="1">
+          <w:hyperlink w:anchor="_Toc117265812" w:history="1">
             <w:r>
               <w:rPr>
                 <w:rStyle w:val="Hyperlink"/>
@@ -1634,7 +1701,7 @@
                 <w:noProof/>
                 <w:webHidden/>
               </w:rPr>
-              <w:instrText xml:space="preserve"> PAGEREF _Toc116509970 \h </w:instrText>
+              <w:instrText xml:space="preserve"> PAGEREF _Toc117265812 \h </w:instrText>
             </w:r>
             <w:r>
               <w:rPr>
@@ -1654,7 +1721,7 @@
                 <w:noProof/>
                 <w:webHidden/>
               </w:rPr>
-              <w:t>3</w:t>
+              <w:t>4</w:t>
             </w:r>
             <w:r>
               <w:rPr>
@@ -1677,7 +1744,7 @@
               <w:lang w:eastAsia="en-NZ"/>
             </w:rPr>
           </w:pPr>
-          <w:hyperlink w:anchor="_Toc116509971" w:history="1">
+          <w:hyperlink w:anchor="_Toc117265813" w:history="1">
             <w:r>
               <w:rPr>
                 <w:rStyle w:val="Hyperlink"/>
@@ -1704,7 +1771,7 @@
                 <w:noProof/>
                 <w:webHidden/>
               </w:rPr>
-              <w:instrText xml:space="preserve"> PAGEREF _Toc116509971 \h </w:instrText>
+              <w:instrText xml:space="preserve"> PAGEREF _Toc117265813 \h </w:instrText>
             </w:r>
             <w:r>
               <w:rPr>
@@ -1724,7 +1791,7 @@
                 <w:noProof/>
                 <w:webHidden/>
               </w:rPr>
-              <w:t>3</w:t>
+              <w:t>4</w:t>
             </w:r>
             <w:r>
               <w:rPr>
@@ -1747,7 +1814,7 @@
               <w:lang w:eastAsia="en-NZ"/>
             </w:rPr>
           </w:pPr>
-          <w:hyperlink w:anchor="_Toc116509972" w:history="1">
+          <w:hyperlink w:anchor="_Toc117265814" w:history="1">
             <w:r>
               <w:rPr>
                 <w:rStyle w:val="Hyperlink"/>
@@ -1774,7 +1841,7 @@
                 <w:noProof/>
                 <w:webHidden/>
               </w:rPr>
-              <w:instrText xml:space="preserve"> PAGEREF _Toc116509972 \h </w:instrText>
+              <w:instrText xml:space="preserve"> PAGEREF _Toc117265814 \h </w:instrText>
             </w:r>
             <w:r>
               <w:rPr>
@@ -1794,7 +1861,7 @@
                 <w:noProof/>
                 <w:webHidden/>
               </w:rPr>
-              <w:t>3</w:t>
+              <w:t>4</w:t>
             </w:r>
             <w:r>
               <w:rPr>
@@ -1817,7 +1884,7 @@
               <w:lang w:eastAsia="en-NZ"/>
             </w:rPr>
           </w:pPr>
-          <w:hyperlink w:anchor="_Toc116509973" w:history="1">
+          <w:hyperlink w:anchor="_Toc117265815" w:history="1">
             <w:r>
               <w:rPr>
                 <w:rStyle w:val="Hyperlink"/>
@@ -1844,7 +1911,7 @@
                 <w:noProof/>
                 <w:webHidden/>
               </w:rPr>
-              <w:instrText xml:space="preserve"> PAGEREF _Toc116509973 \h </w:instrText>
+              <w:instrText xml:space="preserve"> PAGEREF _Toc117265815 \h </w:instrText>
             </w:r>
             <w:r>
               <w:rPr>
@@ -1887,7 +1954,7 @@
               <w:lang w:eastAsia="en-NZ"/>
             </w:rPr>
           </w:pPr>
-          <w:hyperlink w:anchor="_Toc116509974" w:history="1">
+          <w:hyperlink w:anchor="_Toc117265816" w:history="1">
             <w:r>
               <w:rPr>
                 <w:rStyle w:val="Hyperlink"/>
@@ -1914,7 +1981,7 @@
                 <w:noProof/>
                 <w:webHidden/>
               </w:rPr>
-              <w:instrText xml:space="preserve"> PAGEREF _Toc116509974 \h </w:instrText>
+              <w:instrText xml:space="preserve"> PAGEREF _Toc117265816 \h </w:instrText>
             </w:r>
             <w:r>
               <w:rPr>
@@ -1957,7 +2024,7 @@
               <w:lang w:eastAsia="en-NZ"/>
             </w:rPr>
           </w:pPr>
-          <w:hyperlink w:anchor="_Toc116509975" w:history="1">
+          <w:hyperlink w:anchor="_Toc117265817" w:history="1">
             <w:r>
               <w:rPr>
                 <w:rStyle w:val="Hyperlink"/>
@@ -1984,7 +2051,7 @@
                 <w:noProof/>
                 <w:webHidden/>
               </w:rPr>
-              <w:instrText xml:space="preserve"> PAGEREF _Toc116509975 \h </w:instrText>
+              <w:instrText xml:space="preserve"> PAGEREF _Toc117265817 \h </w:instrText>
             </w:r>
             <w:r>
               <w:rPr>
@@ -2004,7 +2071,7 @@
                 <w:noProof/>
                 <w:webHidden/>
               </w:rPr>
-              <w:t>4</w:t>
+              <w:t>5</w:t>
             </w:r>
             <w:r>
               <w:rPr>
@@ -2027,7 +2094,7 @@
               <w:lang w:eastAsia="en-NZ"/>
             </w:rPr>
           </w:pPr>
-          <w:hyperlink w:anchor="_Toc116509976" w:history="1">
+          <w:hyperlink w:anchor="_Toc117265818" w:history="1">
             <w:r>
               <w:rPr>
                 <w:rStyle w:val="Hyperlink"/>
@@ -2054,7 +2121,7 @@
                 <w:noProof/>
                 <w:webHidden/>
               </w:rPr>
-              <w:instrText xml:space="preserve"> PAGEREF _Toc116509976 \h </w:instrText>
+              <w:instrText xml:space="preserve"> PAGEREF _Toc117265818 \h </w:instrText>
             </w:r>
             <w:r>
               <w:rPr>
@@ -2074,7 +2141,7 @@
                 <w:noProof/>
                 <w:webHidden/>
               </w:rPr>
-              <w:t>4</w:t>
+              <w:t>5</w:t>
             </w:r>
             <w:r>
               <w:rPr>
@@ -2097,7 +2164,7 @@
               <w:lang w:eastAsia="en-NZ"/>
             </w:rPr>
           </w:pPr>
-          <w:hyperlink w:anchor="_Toc116509977" w:history="1">
+          <w:hyperlink w:anchor="_Toc117265819" w:history="1">
             <w:r>
               <w:rPr>
                 <w:rStyle w:val="Hyperlink"/>
@@ -2124,7 +2191,7 @@
                 <w:noProof/>
                 <w:webHidden/>
               </w:rPr>
-              <w:instrText xml:space="preserve"> PAGEREF _Toc116509977 \h </w:instrText>
+              <w:instrText xml:space="preserve"> PAGEREF _Toc117265819 \h </w:instrText>
             </w:r>
             <w:r>
               <w:rPr>
@@ -2144,7 +2211,7 @@
                 <w:noProof/>
                 <w:webHidden/>
               </w:rPr>
-              <w:t>4</w:t>
+              <w:t>5</w:t>
             </w:r>
             <w:r>
               <w:rPr>
@@ -2167,7 +2234,7 @@
               <w:lang w:eastAsia="en-NZ"/>
             </w:rPr>
           </w:pPr>
-          <w:hyperlink w:anchor="_Toc116509978" w:history="1">
+          <w:hyperlink w:anchor="_Toc117265820" w:history="1">
             <w:r>
               <w:rPr>
                 <w:rStyle w:val="Hyperlink"/>
@@ -2194,7 +2261,7 @@
                 <w:noProof/>
                 <w:webHidden/>
               </w:rPr>
-              <w:instrText xml:space="preserve"> PAGEREF _Toc116509978 \h </w:instrText>
+              <w:instrText xml:space="preserve"> PAGEREF _Toc117265820 \h </w:instrText>
             </w:r>
             <w:r>
               <w:rPr>
@@ -2214,7 +2281,7 @@
                 <w:noProof/>
                 <w:webHidden/>
               </w:rPr>
-              <w:t>4</w:t>
+              <w:t>5</w:t>
             </w:r>
             <w:r>
               <w:rPr>
@@ -2237,7 +2304,7 @@
               <w:lang w:eastAsia="en-NZ"/>
             </w:rPr>
           </w:pPr>
-          <w:hyperlink w:anchor="_Toc116509979" w:history="1">
+          <w:hyperlink w:anchor="_Toc117265821" w:history="1">
             <w:r>
               <w:rPr>
                 <w:rStyle w:val="Hyperlink"/>
@@ -2264,7 +2331,7 @@
                 <w:noProof/>
                 <w:webHidden/>
               </w:rPr>
-              <w:instrText xml:space="preserve"> PAGEREF _Toc116509979 \h </w:instrText>
+              <w:instrText xml:space="preserve"> PAGEREF _Toc117265821 \h </w:instrText>
             </w:r>
             <w:r>
               <w:rPr>
@@ -2284,7 +2351,7 @@
                 <w:noProof/>
                 <w:webHidden/>
               </w:rPr>
-              <w:t>4</w:t>
+              <w:t>5</w:t>
             </w:r>
             <w:r>
               <w:rPr>
@@ -2307,7 +2374,7 @@
               <w:lang w:eastAsia="en-NZ"/>
             </w:rPr>
           </w:pPr>
-          <w:hyperlink w:anchor="_Toc116509980" w:history="1">
+          <w:hyperlink w:anchor="_Toc117265822" w:history="1">
             <w:r>
               <w:rPr>
                 <w:rStyle w:val="Hyperlink"/>
@@ -2334,7 +2401,7 @@
                 <w:noProof/>
                 <w:webHidden/>
               </w:rPr>
-              <w:instrText xml:space="preserve"> PAGEREF _Toc116509980 \h </w:instrText>
+              <w:instrText xml:space="preserve"> PAGEREF _Toc117265822 \h </w:instrText>
             </w:r>
             <w:r>
               <w:rPr>
@@ -2354,7 +2421,7 @@
                 <w:noProof/>
                 <w:webHidden/>
               </w:rPr>
-              <w:t>4</w:t>
+              <w:t>5</w:t>
             </w:r>
             <w:r>
               <w:rPr>
@@ -2377,7 +2444,7 @@
               <w:lang w:eastAsia="en-NZ"/>
             </w:rPr>
           </w:pPr>
-          <w:hyperlink w:anchor="_Toc116509981" w:history="1">
+          <w:hyperlink w:anchor="_Toc117265823" w:history="1">
             <w:r>
               <w:rPr>
                 <w:rStyle w:val="Hyperlink"/>
@@ -2404,7 +2471,7 @@
                 <w:noProof/>
                 <w:webHidden/>
               </w:rPr>
-              <w:instrText xml:space="preserve"> PAGEREF _Toc116509981 \h </w:instrText>
+              <w:instrText xml:space="preserve"> PAGEREF _Toc117265823 \h </w:instrText>
             </w:r>
             <w:r>
               <w:rPr>
@@ -2424,7 +2491,7 @@
                 <w:noProof/>
                 <w:webHidden/>
               </w:rPr>
-              <w:t>4</w:t>
+              <w:t>5</w:t>
             </w:r>
             <w:r>
               <w:rPr>
@@ -2447,7 +2514,7 @@
               <w:lang w:eastAsia="en-NZ"/>
             </w:rPr>
           </w:pPr>
-          <w:hyperlink w:anchor="_Toc116509982" w:history="1">
+          <w:hyperlink w:anchor="_Toc117265824" w:history="1">
             <w:r>
               <w:rPr>
                 <w:rStyle w:val="Hyperlink"/>
@@ -2474,7 +2541,7 @@
                 <w:noProof/>
                 <w:webHidden/>
               </w:rPr>
-              <w:instrText xml:space="preserve"> PAGEREF _Toc116509982 \h </w:instrText>
+              <w:instrText xml:space="preserve"> PAGEREF _Toc117265824 \h </w:instrText>
             </w:r>
             <w:r>
               <w:rPr>
@@ -2494,7 +2561,7 @@
                 <w:noProof/>
                 <w:webHidden/>
               </w:rPr>
-              <w:t>4</w:t>
+              <w:t>5</w:t>
             </w:r>
             <w:r>
               <w:rPr>
@@ -2517,7 +2584,7 @@
               <w:lang w:eastAsia="en-NZ"/>
             </w:rPr>
           </w:pPr>
-          <w:hyperlink w:anchor="_Toc116509983" w:history="1">
+          <w:hyperlink w:anchor="_Toc117265825" w:history="1">
             <w:r>
               <w:rPr>
                 <w:rStyle w:val="Hyperlink"/>
@@ -2544,7 +2611,7 @@
                 <w:noProof/>
                 <w:webHidden/>
               </w:rPr>
-              <w:instrText xml:space="preserve"> PAGEREF _Toc116509983 \h </w:instrText>
+              <w:instrText xml:space="preserve"> PAGEREF _Toc117265825 \h </w:instrText>
             </w:r>
             <w:r>
               <w:rPr>
@@ -2564,7 +2631,7 @@
                 <w:noProof/>
                 <w:webHidden/>
               </w:rPr>
-              <w:t>4</w:t>
+              <w:t>5</w:t>
             </w:r>
             <w:r>
               <w:rPr>
@@ -2587,7 +2654,7 @@
               <w:lang w:eastAsia="en-NZ"/>
             </w:rPr>
           </w:pPr>
-          <w:hyperlink w:anchor="_Toc116509984" w:history="1">
+          <w:hyperlink w:anchor="_Toc117265826" w:history="1">
             <w:r>
               <w:rPr>
                 <w:rStyle w:val="Hyperlink"/>
@@ -2614,7 +2681,7 @@
                 <w:noProof/>
                 <w:webHidden/>
               </w:rPr>
-              <w:instrText xml:space="preserve"> PAGEREF _Toc116509984 \h </w:instrText>
+              <w:instrText xml:space="preserve"> PAGEREF _Toc117265826 \h </w:instrText>
             </w:r>
             <w:r>
               <w:rPr>
@@ -2634,7 +2701,7 @@
                 <w:noProof/>
                 <w:webHidden/>
               </w:rPr>
-              <w:t>4</w:t>
+              <w:t>5</w:t>
             </w:r>
             <w:r>
               <w:rPr>
@@ -2651,7 +2718,6 @@
               <w:b/>
               <w:bCs/>
               <w:noProof/>
-              <w:lang w:val="en-US"/>
             </w:rPr>
             <w:fldChar w:fldCharType="end"/>
           </w:r>
@@ -2668,7 +2734,7 @@
       <w:pPr>
         <w:pStyle w:val="Heading1"/>
       </w:pPr>
-      <w:bookmarkStart w:id="0" w:name="_Toc116509957"/>
+      <w:bookmarkStart w:id="0" w:name="_Toc117265798"/>
       <w:r>
         <w:lastRenderedPageBreak/>
         <w:t>Project Description</w:t>
@@ -2682,7 +2748,7 @@
       <w:pPr>
         <w:pStyle w:val="Heading2"/>
       </w:pPr>
-      <w:bookmarkStart w:id="1" w:name="_Toc116509958"/>
+      <w:bookmarkStart w:id="1" w:name="_Toc117265799"/>
       <w:r>
         <w:t xml:space="preserve">Timeline </w:t>
       </w:r>
@@ -2693,302 +2759,11 @@
     </w:p>
     <w:p>
       <w:r>
-        <w:t>Timeline info goes here</w:t>
-      </w:r>
-      <w:r>
-        <w:t>…</w:t>
-      </w:r>
-    </w:p>
-    <w:p>
-      <w:r>
-        <w:t>This project has</w:t>
-      </w:r>
-      <w:r>
-        <w:t xml:space="preserve"> </w:t>
-      </w:r>
-      <w:r>
-        <w:t>two</w:t>
-      </w:r>
-      <w:r>
-        <w:t xml:space="preserve"> major constraints:</w:t>
-      </w:r>
-    </w:p>
-    <w:p>
-      <w:pPr>
-        <w:pStyle w:val="ListParagraph"/>
-        <w:numPr>
-          <w:ilvl w:val="0"/>
-          <w:numId w:val="10"/>
-        </w:numPr>
-      </w:pPr>
-      <w:r>
-        <w:t xml:space="preserve">Time – We </w:t>
-      </w:r>
-      <w:r>
-        <w:t xml:space="preserve">have a large project to complete and submit within a short </w:t>
-      </w:r>
-      <w:r>
-        <w:t>period</w:t>
-      </w:r>
-      <w:r>
-        <w:t xml:space="preserve">. </w:t>
-      </w:r>
-    </w:p>
-    <w:p>
-      <w:pPr>
-        <w:pStyle w:val="ListParagraph"/>
-        <w:numPr>
-          <w:ilvl w:val="0"/>
-          <w:numId w:val="10"/>
-        </w:numPr>
-      </w:pPr>
-      <w:r>
-        <w:t xml:space="preserve">Resources – We are to put it in few words, quite unfamiliar with the tools </w:t>
-      </w:r>
-      <w:r>
-        <w:t>used for making the graphical interface</w:t>
-      </w:r>
-      <w:r>
-        <w:t>.</w:t>
-      </w:r>
-    </w:p>
-    <w:p/>
-    <w:p>
-      <w:pPr>
-        <w:pStyle w:val="Heading2"/>
-      </w:pPr>
-      <w:bookmarkStart w:id="2" w:name="_Toc116509959"/>
-      <w:r>
-        <w:t>Team Members &amp; Responsibilities</w:t>
-      </w:r>
-      <w:bookmarkEnd w:id="2"/>
-    </w:p>
-    <w:p>
-      <w:r>
-        <w:tab/>
-        <w:t>Team members</w:t>
-      </w:r>
-      <w:r>
-        <w:t>:</w:t>
-      </w:r>
-    </w:p>
-    <w:p>
-      <w:pPr>
-        <w:pStyle w:val="ListParagraph"/>
-        <w:numPr>
-          <w:ilvl w:val="0"/>
-          <w:numId w:val="12"/>
-        </w:numPr>
-      </w:pPr>
-      <w:r>
-        <w:t>Ian Teves</w:t>
-      </w:r>
-    </w:p>
-    <w:p>
-      <w:pPr>
-        <w:pStyle w:val="ListParagraph"/>
-        <w:numPr>
-          <w:ilvl w:val="0"/>
-          <w:numId w:val="12"/>
-        </w:numPr>
-      </w:pPr>
-      <w:r>
-        <w:t>Jack Giddens</w:t>
-      </w:r>
-    </w:p>
-    <w:p>
-      <w:pPr>
-        <w:pStyle w:val="ListParagraph"/>
-        <w:numPr>
-          <w:ilvl w:val="0"/>
-          <w:numId w:val="12"/>
-        </w:numPr>
-      </w:pPr>
-      <w:r>
-        <w:t xml:space="preserve">Jordan </w:t>
-      </w:r>
-      <w:r>
-        <w:t>Jenkins</w:t>
-      </w:r>
-    </w:p>
-    <w:tbl>
-      <w:tblPr>
-        <w:tblStyle w:val="TableGrid"/>
-        <w:tblW w:w="0" w:type="auto"/>
-        <w:tblLook w:val="04A0" w:firstRow="1" w:lastRow="0" w:firstColumn="1" w:lastColumn="0" w:noHBand="0" w:noVBand="1"/>
-      </w:tblPr>
-      <w:tblGrid>
-        <w:gridCol w:w="3005"/>
-        <w:gridCol w:w="3005"/>
-        <w:gridCol w:w="3006"/>
-      </w:tblGrid>
-      <w:tr>
-        <w:tc>
-          <w:tcPr>
-            <w:tcW w:w="9016" w:type="dxa"/>
-            <w:gridSpan w:val="3"/>
-          </w:tcPr>
-          <w:p>
-            <w:pPr>
-              <w:jc w:val="center"/>
-            </w:pPr>
-            <w:r>
-              <w:t>Responsibilities</w:t>
-            </w:r>
-          </w:p>
-        </w:tc>
-      </w:tr>
-      <w:tr>
-        <w:tc>
-          <w:tcPr>
-            <w:tcW w:w="3005" w:type="dxa"/>
-          </w:tcPr>
-          <w:p>
-            <w:pPr>
-              <w:jc w:val="center"/>
-            </w:pPr>
-            <w:r>
-              <w:t>Jack</w:t>
-            </w:r>
-          </w:p>
-        </w:tc>
-        <w:tc>
-          <w:tcPr>
-            <w:tcW w:w="3005" w:type="dxa"/>
-          </w:tcPr>
-          <w:p>
-            <w:pPr>
-              <w:jc w:val="center"/>
-            </w:pPr>
-            <w:r>
-              <w:t>Ian</w:t>
-            </w:r>
-          </w:p>
-        </w:tc>
-        <w:tc>
-          <w:tcPr>
-            <w:tcW w:w="3006" w:type="dxa"/>
-          </w:tcPr>
-          <w:p>
-            <w:pPr>
-              <w:jc w:val="center"/>
-            </w:pPr>
-            <w:r>
-              <w:t>Jordan</w:t>
-            </w:r>
-          </w:p>
-        </w:tc>
-      </w:tr>
-      <w:tr>
-        <w:tc>
-          <w:tcPr>
-            <w:tcW w:w="3005" w:type="dxa"/>
-          </w:tcPr>
-          <w:p>
-            <w:pPr>
-              <w:pStyle w:val="ListParagraph"/>
-              <w:numPr>
-                <w:ilvl w:val="0"/>
-                <w:numId w:val="13"/>
-              </w:numPr>
-            </w:pPr>
-          </w:p>
-        </w:tc>
-        <w:tc>
-          <w:tcPr>
-            <w:tcW w:w="3005" w:type="dxa"/>
-          </w:tcPr>
-          <w:p>
-            <w:pPr>
-              <w:pStyle w:val="ListParagraph"/>
-              <w:numPr>
-                <w:ilvl w:val="0"/>
-                <w:numId w:val="13"/>
-              </w:numPr>
-            </w:pPr>
-          </w:p>
-        </w:tc>
-        <w:tc>
-          <w:tcPr>
-            <w:tcW w:w="3006" w:type="dxa"/>
-          </w:tcPr>
-          <w:p>
-            <w:pPr>
-              <w:pStyle w:val="ListParagraph"/>
-              <w:numPr>
-                <w:ilvl w:val="0"/>
-                <w:numId w:val="13"/>
-              </w:numPr>
-            </w:pPr>
-          </w:p>
-        </w:tc>
-      </w:tr>
-    </w:tbl>
-    <w:p/>
-    <w:p>
-      <w:pPr>
-        <w:pStyle w:val="Heading2"/>
-      </w:pPr>
-      <w:bookmarkStart w:id="3" w:name="_Toc116509960"/>
-      <w:r>
-        <w:t xml:space="preserve">Software </w:t>
-      </w:r>
-      <w:r>
-        <w:t>Process Model Used</w:t>
-      </w:r>
-      <w:bookmarkEnd w:id="3"/>
-    </w:p>
-    <w:p>
-      <w:r>
-        <w:t>The team came together in a meeting and decided that us</w:t>
-      </w:r>
-      <w:r>
-        <w:t>e</w:t>
-      </w:r>
-      <w:r>
-        <w:t xml:space="preserve"> the iterative waterfall approach to </w:t>
-      </w:r>
-      <w:r>
-        <w:t xml:space="preserve">design </w:t>
-      </w:r>
-      <w:r>
-        <w:t xml:space="preserve">and develop the </w:t>
-      </w:r>
-      <w:r>
-        <w:t>library</w:t>
-      </w:r>
-      <w:r>
-        <w:t xml:space="preserve"> management system</w:t>
-      </w:r>
-      <w:r>
-        <w:t>.</w:t>
-      </w:r>
-    </w:p>
-    <w:p>
-      <w:pPr>
-        <w:pStyle w:val="ListParagraph"/>
-        <w:numPr>
-          <w:ilvl w:val="0"/>
-          <w:numId w:val="4"/>
-        </w:numPr>
-      </w:pPr>
-      <w:r>
-        <w:rPr>
-          <w:noProof/>
-        </w:rPr>
         <w:drawing>
-          <wp:anchor distT="0" distB="0" distL="360045" distR="360045" simplePos="0" relativeHeight="251660288" behindDoc="1" locked="0" layoutInCell="1" allowOverlap="1" wp14:anchorId="23DA7770" wp14:editId="64C3EF63">
-            <wp:simplePos x="0" y="0"/>
-            <wp:positionH relativeFrom="margin">
-              <wp:align>right</wp:align>
-            </wp:positionH>
-            <wp:positionV relativeFrom="paragraph">
-              <wp:posOffset>115515</wp:posOffset>
-            </wp:positionV>
-            <wp:extent cx="2989580" cy="1538605"/>
-            <wp:effectExtent l="0" t="0" r="1270" b="4445"/>
-            <wp:wrapSquare wrapText="bothSides"/>
-            <wp:docPr id="1" name="Picture 1"/>
+          <wp:inline distT="0" distB="0" distL="0" distR="0" wp14:anchorId="67E43A38" wp14:editId="43A1B399">
+            <wp:extent cx="5731510" cy="2621280"/>
+            <wp:effectExtent l="0" t="0" r="2540" b="7620"/>
+            <wp:docPr id="2" name="Picture 2"/>
             <wp:cNvGraphicFramePr>
               <a:graphicFrameLocks xmlns:a="http://schemas.openxmlformats.org/drawingml/2006/main" noChangeAspect="1"/>
             </wp:cNvGraphicFramePr>
@@ -3000,13 +2775,7 @@
                     <pic:cNvPicPr/>
                   </pic:nvPicPr>
                   <pic:blipFill>
-                    <a:blip r:embed="rId9">
-                      <a:extLst>
-                        <a:ext uri="{28A0092B-C50C-407E-A947-70E740481C1C}">
-                          <a14:useLocalDpi xmlns:a14="http://schemas.microsoft.com/office/drawing/2010/main" val="0"/>
-                        </a:ext>
-                      </a:extLst>
-                    </a:blip>
+                    <a:blip r:embed="rId9"/>
                     <a:stretch>
                       <a:fillRect/>
                     </a:stretch>
@@ -3014,11 +2783,370 @@
                   <pic:spPr>
                     <a:xfrm>
                       <a:off x="0" y="0"/>
-                      <a:ext cx="2989580" cy="1538605"/>
+                      <a:ext cx="5731510" cy="2621280"/>
                     </a:xfrm>
                     <a:prstGeom prst="rect">
                       <a:avLst/>
                     </a:prstGeom>
+                  </pic:spPr>
+                </pic:pic>
+              </a:graphicData>
+            </a:graphic>
+          </wp:inline>
+        </w:drawing>
+      </w:r>
+    </w:p>
+    <w:p>
+      <w:pPr>
+        <w:pStyle w:val="Heading3"/>
+      </w:pPr>
+      <w:bookmarkStart w:id="2" w:name="_Toc117265800"/>
+      <w:r>
+        <w:t>Project C</w:t>
+      </w:r>
+      <w:r>
+        <w:t>onstraints:</w:t>
+      </w:r>
+      <w:bookmarkEnd w:id="2"/>
+    </w:p>
+    <w:p>
+      <w:pPr>
+        <w:pStyle w:val="ListParagraph"/>
+        <w:numPr>
+          <w:ilvl w:val="0"/>
+          <w:numId w:val="10"/>
+        </w:numPr>
+      </w:pPr>
+      <w:r>
+        <w:t xml:space="preserve">Time – We </w:t>
+      </w:r>
+      <w:r>
+        <w:t xml:space="preserve">have a large project to complete and submit within a short </w:t>
+      </w:r>
+      <w:r>
+        <w:t>period</w:t>
+      </w:r>
+      <w:r>
+        <w:t xml:space="preserve">. </w:t>
+      </w:r>
+    </w:p>
+    <w:p>
+      <w:pPr>
+        <w:pStyle w:val="ListParagraph"/>
+        <w:numPr>
+          <w:ilvl w:val="0"/>
+          <w:numId w:val="10"/>
+        </w:numPr>
+        <w:spacing w:after="0"/>
+      </w:pPr>
+      <w:r>
+        <w:t xml:space="preserve">Resources – We are to put it in few words, quite unfamiliar with the tools </w:t>
+      </w:r>
+      <w:r>
+        <w:t>used for making the graphical interface</w:t>
+      </w:r>
+      <w:r>
+        <w:t>.</w:t>
+      </w:r>
+    </w:p>
+    <w:p>
+      <w:pPr>
+        <w:spacing w:after="0"/>
+      </w:pPr>
+    </w:p>
+    <w:p>
+      <w:pPr>
+        <w:pStyle w:val="Heading2"/>
+      </w:pPr>
+      <w:bookmarkStart w:id="3" w:name="_Toc117265801"/>
+      <w:r>
+        <w:t>Team Members &amp; Responsibilities</w:t>
+      </w:r>
+      <w:bookmarkEnd w:id="3"/>
+    </w:p>
+    <w:p>
+      <w:pPr>
+        <w:spacing w:after="0"/>
+      </w:pPr>
+      <w:r>
+        <w:t>Ian Teves – Team Leader</w:t>
+      </w:r>
+    </w:p>
+    <w:p>
+      <w:pPr>
+        <w:spacing w:after="0"/>
+      </w:pPr>
+      <w:r>
+        <w:t>Jordan Jenkins – Documenter &amp; Programmer</w:t>
+      </w:r>
+    </w:p>
+    <w:p>
+      <w:r>
+        <w:t>Jack Giddens – Programmer</w:t>
+      </w:r>
+    </w:p>
+    <w:p>
+      <w:pPr>
+        <w:spacing w:after="0"/>
+      </w:pPr>
+      <w:r>
+        <w:t>Due to time constraints, our team will be assuming any tasks that is left open to finish which is delegated by the Team Leader.</w:t>
+      </w:r>
+    </w:p>
+    <w:p>
+      <w:pPr>
+        <w:spacing w:after="0"/>
+      </w:pPr>
+    </w:p>
+    <w:p>
+      <w:pPr>
+        <w:pStyle w:val="Heading2"/>
+      </w:pPr>
+      <w:bookmarkStart w:id="4" w:name="_Toc117265802"/>
+      <w:r>
+        <w:t xml:space="preserve">Software </w:t>
+      </w:r>
+      <w:r>
+        <w:t>Process Model Used</w:t>
+      </w:r>
+      <w:bookmarkEnd w:id="4"/>
+    </w:p>
+    <w:p>
+      <w:r>
+        <w:t>Due to time constraints our team will be approaching to finish the project using Agile Values</w:t>
+      </w:r>
+      <w:r>
+        <w:t xml:space="preserve"> modified to fit our teams process</w:t>
+      </w:r>
+      <w:r>
+        <w:t xml:space="preserve"> which makes use of sprints to finish tasks. This does mean that documentation will be at a minimum but will result in faster output of finished products for the client to make use of.</w:t>
+      </w:r>
+    </w:p>
+    <w:p>
+      <w:pPr>
+        <w:spacing w:after="0"/>
+      </w:pPr>
+      <w:r>
+        <w:t xml:space="preserve">The Agile </w:t>
+      </w:r>
+      <w:r>
+        <w:t>Manifesto</w:t>
+      </w:r>
+      <w:r>
+        <w:t xml:space="preserve"> that we will be following by </w:t>
+      </w:r>
+      <w:r>
+        <w:t xml:space="preserve">order of </w:t>
+      </w:r>
+      <w:r>
+        <w:t>importance</w:t>
+      </w:r>
+      <w:r>
+        <w:t xml:space="preserve"> are…</w:t>
+      </w:r>
+    </w:p>
+    <w:p>
+      <w:pPr>
+        <w:pStyle w:val="ListParagraph"/>
+        <w:numPr>
+          <w:ilvl w:val="0"/>
+          <w:numId w:val="15"/>
+        </w:numPr>
+        <w:spacing w:after="0"/>
+      </w:pPr>
+      <w:r>
+        <w:t>Daily communication is essential in a productive and functioning team</w:t>
+      </w:r>
+    </w:p>
+    <w:p>
+      <w:pPr>
+        <w:pStyle w:val="ListParagraph"/>
+        <w:numPr>
+          <w:ilvl w:val="0"/>
+          <w:numId w:val="15"/>
+        </w:numPr>
+        <w:spacing w:after="0"/>
+      </w:pPr>
+      <w:r>
+        <w:t>Simplicity – The art of maximising the amount of work not done is essential</w:t>
+      </w:r>
+    </w:p>
+    <w:p>
+      <w:pPr>
+        <w:pStyle w:val="ListParagraph"/>
+        <w:numPr>
+          <w:ilvl w:val="0"/>
+          <w:numId w:val="15"/>
+        </w:numPr>
+        <w:spacing w:after="0"/>
+      </w:pPr>
+      <w:r>
+        <w:t>Working Software is the primary measure of progress</w:t>
+      </w:r>
+    </w:p>
+    <w:p>
+      <w:pPr>
+        <w:pStyle w:val="ListParagraph"/>
+        <w:numPr>
+          <w:ilvl w:val="0"/>
+          <w:numId w:val="15"/>
+        </w:numPr>
+        <w:spacing w:after="0"/>
+      </w:pPr>
+      <w:r>
+        <w:t>Deliver Working Software Frequently, from a couple pf weeks to a couple of months, with a preference to the shorter timescale</w:t>
+      </w:r>
+    </w:p>
+    <w:p>
+      <w:pPr>
+        <w:pStyle w:val="ListParagraph"/>
+        <w:numPr>
+          <w:ilvl w:val="0"/>
+          <w:numId w:val="15"/>
+        </w:numPr>
+        <w:spacing w:after="0"/>
+      </w:pPr>
+      <w:r>
+        <w:t>Businesspeople</w:t>
+      </w:r>
+      <w:r>
+        <w:t xml:space="preserve"> and developers must work together daily throughout the project</w:t>
+      </w:r>
+    </w:p>
+    <w:p>
+      <w:pPr>
+        <w:pStyle w:val="ListParagraph"/>
+        <w:numPr>
+          <w:ilvl w:val="0"/>
+          <w:numId w:val="15"/>
+        </w:numPr>
+      </w:pPr>
+      <w:r>
+        <w:t>The best architecture requirements and design emerge from self-organising teams</w:t>
+      </w:r>
+    </w:p>
+    <w:p>
+      <w:pPr>
+        <w:spacing w:after="0"/>
+        <w:rPr>
+          <w:sz w:val="20"/>
+          <w:szCs w:val="20"/>
+        </w:rPr>
+      </w:pPr>
+      <w:r>
+        <w:rPr>
+          <w:sz w:val="20"/>
+          <w:szCs w:val="20"/>
+        </w:rPr>
+        <w:t>note… Team Leader will keep group in order by delegations of tasks</w:t>
+      </w:r>
+    </w:p>
+    <w:p/>
+    <w:p>
+      <w:pPr>
+        <w:pStyle w:val="Heading2"/>
+      </w:pPr>
+      <w:bookmarkStart w:id="5" w:name="_Toc117265803"/>
+      <w:r>
+        <w:lastRenderedPageBreak/>
+        <w:t>Tools Used</w:t>
+      </w:r>
+      <w:bookmarkEnd w:id="5"/>
+    </w:p>
+    <w:p>
+      <w:r>
+        <w:t xml:space="preserve">To develop the library </w:t>
+      </w:r>
+      <w:r>
+        <w:t xml:space="preserve">information </w:t>
+      </w:r>
+      <w:r>
+        <w:t>system,</w:t>
+      </w:r>
+      <w:r>
+        <w:t xml:space="preserve"> </w:t>
+      </w:r>
+      <w:r>
+        <w:t xml:space="preserve">we will need a few tools to get the job done. We will be dealing with a GUI, </w:t>
+      </w:r>
+      <w:r>
+        <w:t>file managing, classes and objects and countless loops and algorithms for searching through data associated with each user.</w:t>
+      </w:r>
+    </w:p>
+    <w:p>
+      <w:pPr>
+        <w:pStyle w:val="ListParagraph"/>
+        <w:numPr>
+          <w:ilvl w:val="0"/>
+          <w:numId w:val="2"/>
+        </w:numPr>
+      </w:pPr>
+    </w:p>
+    <w:p>
+      <w:pPr>
+        <w:pStyle w:val="ListParagraph"/>
+        <w:numPr>
+          <w:ilvl w:val="0"/>
+          <w:numId w:val="2"/>
+        </w:numPr>
+      </w:pPr>
+      <w:r>
+        <w:rPr>
+          <w:noProof/>
+        </w:rPr>
+        <w:drawing>
+          <wp:anchor distT="0" distB="0" distL="114300" distR="114300" simplePos="0" relativeHeight="251660288" behindDoc="0" locked="0" layoutInCell="1" allowOverlap="1" wp14:anchorId="6E80F528" wp14:editId="79989237">
+            <wp:simplePos x="0" y="0"/>
+            <wp:positionH relativeFrom="margin">
+              <wp:align>right</wp:align>
+            </wp:positionH>
+            <wp:positionV relativeFrom="paragraph">
+              <wp:posOffset>10795</wp:posOffset>
+            </wp:positionV>
+            <wp:extent cx="1819275" cy="660400"/>
+            <wp:effectExtent l="0" t="0" r="9525" b="6350"/>
+            <wp:wrapSquare wrapText="bothSides"/>
+            <wp:docPr id="3" name="Picture 3" descr="Microsoft launches Visual Studio Online public preview and ML.NET 1.4 |  VentureBeat"/>
+            <wp:cNvGraphicFramePr>
+              <a:graphicFrameLocks xmlns:a="http://schemas.openxmlformats.org/drawingml/2006/main" noChangeAspect="1"/>
+            </wp:cNvGraphicFramePr>
+            <a:graphic xmlns:a="http://schemas.openxmlformats.org/drawingml/2006/main">
+              <a:graphicData uri="http://schemas.openxmlformats.org/drawingml/2006/picture">
+                <pic:pic xmlns:pic="http://schemas.openxmlformats.org/drawingml/2006/picture">
+                  <pic:nvPicPr>
+                    <pic:cNvPr id="0" name="Picture 1" descr="Microsoft launches Visual Studio Online public preview and ML.NET 1.4 |  VentureBeat"/>
+                    <pic:cNvPicPr>
+                      <a:picLocks noChangeAspect="1" noChangeArrowheads="1"/>
+                    </pic:cNvPicPr>
+                  </pic:nvPicPr>
+                  <pic:blipFill rotWithShape="1">
+                    <a:blip r:embed="rId10" cstate="print">
+                      <a:extLst>
+                        <a:ext uri="{28A0092B-C50C-407E-A947-70E740481C1C}">
+                          <a14:useLocalDpi xmlns:a14="http://schemas.microsoft.com/office/drawing/2010/main" val="0"/>
+                        </a:ext>
+                      </a:extLst>
+                    </a:blip>
+                    <a:srcRect t="16364" b="10909"/>
+                    <a:stretch/>
+                  </pic:blipFill>
+                  <pic:spPr bwMode="auto">
+                    <a:xfrm>
+                      <a:off x="0" y="0"/>
+                      <a:ext cx="1819275" cy="660400"/>
+                    </a:xfrm>
+                    <a:prstGeom prst="rect">
+                      <a:avLst/>
+                    </a:prstGeom>
+                    <a:noFill/>
+                    <a:ln>
+                      <a:noFill/>
+                    </a:ln>
+                    <a:extLst>
+                      <a:ext uri="{53640926-AAD7-44D8-BBD7-CCE9431645EC}">
+                        <a14:shadowObscured xmlns:a14="http://schemas.microsoft.com/office/drawing/2010/main"/>
+                      </a:ext>
+                    </a:extLst>
                   </pic:spPr>
                 </pic:pic>
               </a:graphicData>
@@ -3033,81 +3161,43 @@
         </w:drawing>
       </w:r>
       <w:r>
-        <w:t xml:space="preserve">Iterative </w:t>
-      </w:r>
-      <w:r>
-        <w:t>Waterfall</w:t>
+        <w:t>Visual Studio</w:t>
       </w:r>
       <w:r>
         <w:t xml:space="preserve"> - </w:t>
       </w:r>
       <w:r>
-        <w:t xml:space="preserve">The </w:t>
-      </w:r>
-      <w:r>
-        <w:t xml:space="preserve">iterative waterfall </w:t>
-      </w:r>
-      <w:r>
-        <w:t xml:space="preserve">model is a workflow whereby we work </w:t>
-      </w:r>
-      <w:r>
-        <w:t>on chunks of the project at a time, and we can’t move on</w:t>
+        <w:t>Visual Studio is what will be used for writing backend</w:t>
       </w:r>
       <w:r>
         <w:t xml:space="preserve"> </w:t>
       </w:r>
       <w:r>
-        <w:t xml:space="preserve">to the next </w:t>
-      </w:r>
-      <w:r>
-        <w:t xml:space="preserve">part </w:t>
-      </w:r>
-      <w:r>
-        <w:t>without finishing the last</w:t>
-      </w:r>
-      <w:r>
-        <w:t xml:space="preserve">. Though when we reach the end of the cycle, we </w:t>
-      </w:r>
-      <w:r>
-        <w:t>can go</w:t>
-      </w:r>
-      <w:r>
-        <w:t xml:space="preserve"> back to a previous block if there is something to imp</w:t>
-      </w:r>
-      <w:r>
-        <w:t>rove.</w:t>
-      </w:r>
-    </w:p>
-    <w:p/>
-    <w:p>
-      <w:pPr>
-        <w:pStyle w:val="Heading2"/>
-      </w:pPr>
-      <w:bookmarkStart w:id="4" w:name="_Toc116509961"/>
-      <w:r>
-        <w:t>Tools Used</w:t>
-      </w:r>
-      <w:bookmarkEnd w:id="4"/>
-    </w:p>
-    <w:p>
-      <w:r>
-        <w:t xml:space="preserve">To develop the library </w:t>
-      </w:r>
-      <w:r>
-        <w:t xml:space="preserve">information </w:t>
-      </w:r>
-      <w:r>
-        <w:t>system,</w:t>
-      </w:r>
-      <w:r>
+        <w:t xml:space="preserve">code, </w:t>
+      </w:r>
+      <w:r>
+        <w:t xml:space="preserve">such as dealing with files for </w:t>
+      </w:r>
+      <w:r>
+        <w:t xml:space="preserve">storing </w:t>
+      </w:r>
+      <w:r>
+        <w:t xml:space="preserve">user’s data </w:t>
+      </w:r>
+      <w:r>
+        <w:t>working and working with objects.</w:t>
+      </w:r>
+      <w:r>
+        <w:rPr>
+          <w:noProof/>
+        </w:rPr>
         <w:t xml:space="preserve"> </w:t>
       </w:r>
-      <w:r>
-        <w:t xml:space="preserve">we will need a few tools to get the job done. We will be dealing with a GUI, </w:t>
-      </w:r>
-      <w:r>
-        <w:t>file managing, classes and objects and countless loops and algorithms for searching through data associated with each user.</w:t>
-      </w:r>
+    </w:p>
+    <w:p>
+      <w:pPr>
+        <w:pStyle w:val="ListParagraph"/>
+      </w:pPr>
     </w:p>
     <w:p>
       <w:pPr>
@@ -3118,31 +3208,119 @@
         </w:numPr>
       </w:pPr>
       <w:r>
-        <w:t>Visual Studio</w:t>
+        <w:rPr>
+          <w:noProof/>
+        </w:rPr>
+        <w:drawing>
+          <wp:anchor distT="0" distB="0" distL="114300" distR="114300" simplePos="0" relativeHeight="251661312" behindDoc="0" locked="0" layoutInCell="1" allowOverlap="1" wp14:anchorId="11C0DF5B" wp14:editId="672755D9">
+            <wp:simplePos x="0" y="0"/>
+            <wp:positionH relativeFrom="margin">
+              <wp:align>right</wp:align>
+            </wp:positionH>
+            <wp:positionV relativeFrom="paragraph">
+              <wp:posOffset>10160</wp:posOffset>
+            </wp:positionV>
+            <wp:extent cx="922655" cy="676275"/>
+            <wp:effectExtent l="0" t="0" r="0" b="9525"/>
+            <wp:wrapSquare wrapText="bothSides"/>
+            <wp:docPr id="4" name="Picture 4" descr="Logo&#10;&#10;Description automatically generated"/>
+            <wp:cNvGraphicFramePr>
+              <a:graphicFrameLocks xmlns:a="http://schemas.openxmlformats.org/drawingml/2006/main" noChangeAspect="1"/>
+            </wp:cNvGraphicFramePr>
+            <a:graphic xmlns:a="http://schemas.openxmlformats.org/drawingml/2006/main">
+              <a:graphicData uri="http://schemas.openxmlformats.org/drawingml/2006/picture">
+                <pic:pic xmlns:pic="http://schemas.openxmlformats.org/drawingml/2006/picture">
+                  <pic:nvPicPr>
+                    <pic:cNvPr id="4" name="Picture 4" descr="Logo&#10;&#10;Description automatically generated"/>
+                    <pic:cNvPicPr>
+                      <a:picLocks noChangeAspect="1" noChangeArrowheads="1"/>
+                    </pic:cNvPicPr>
+                  </pic:nvPicPr>
+                  <pic:blipFill>
+                    <a:blip r:embed="rId11" cstate="print">
+                      <a:extLst>
+                        <a:ext uri="{28A0092B-C50C-407E-A947-70E740481C1C}">
+                          <a14:useLocalDpi xmlns:a14="http://schemas.microsoft.com/office/drawing/2010/main" val="0"/>
+                        </a:ext>
+                      </a:extLst>
+                    </a:blip>
+                    <a:srcRect/>
+                    <a:stretch>
+                      <a:fillRect/>
+                    </a:stretch>
+                  </pic:blipFill>
+                  <pic:spPr bwMode="auto">
+                    <a:xfrm>
+                      <a:off x="0" y="0"/>
+                      <a:ext cx="922655" cy="676275"/>
+                    </a:xfrm>
+                    <a:prstGeom prst="rect">
+                      <a:avLst/>
+                    </a:prstGeom>
+                    <a:noFill/>
+                    <a:ln>
+                      <a:noFill/>
+                    </a:ln>
+                  </pic:spPr>
+                </pic:pic>
+              </a:graphicData>
+            </a:graphic>
+            <wp14:sizeRelH relativeFrom="margin">
+              <wp14:pctWidth>0</wp14:pctWidth>
+            </wp14:sizeRelH>
+            <wp14:sizeRelV relativeFrom="margin">
+              <wp14:pctHeight>0</wp14:pctHeight>
+            </wp14:sizeRelV>
+          </wp:anchor>
+        </w:drawing>
+      </w:r>
+      <w:r>
+        <w:t xml:space="preserve"> Qt Creator</w:t>
       </w:r>
       <w:r>
         <w:t xml:space="preserve"> - </w:t>
       </w:r>
       <w:r>
-        <w:t>Visual Studio is what will be used for writing backend</w:t>
+        <w:t xml:space="preserve">Qt is the standard framework </w:t>
+      </w:r>
+      <w:r>
+        <w:t>used in class for creating a GUI</w:t>
+      </w:r>
+      <w:r>
+        <w:t>.</w:t>
+      </w:r>
+      <w:r>
+        <w:t xml:space="preserve"> It makes creating a </w:t>
+      </w:r>
+      <w:r>
+        <w:t xml:space="preserve">GUI </w:t>
+      </w:r>
+      <w:r>
+        <w:t xml:space="preserve">on </w:t>
+      </w:r>
+      <w:r>
+        <w:t xml:space="preserve">a </w:t>
+      </w:r>
+      <w:r>
+        <w:t>desktop or for mobile</w:t>
       </w:r>
       <w:r>
         <w:t xml:space="preserve"> </w:t>
       </w:r>
       <w:r>
-        <w:t xml:space="preserve">code, </w:t>
-      </w:r>
-      <w:r>
-        <w:t xml:space="preserve">such as dealing with files for </w:t>
-      </w:r>
-      <w:r>
-        <w:t xml:space="preserve">storing </w:t>
-      </w:r>
-      <w:r>
-        <w:t xml:space="preserve">user’s data </w:t>
-      </w:r>
-      <w:r>
-        <w:t>working and working with objects.</w:t>
+        <w:t xml:space="preserve">extremely straightforward and easy to edit if </w:t>
+      </w:r>
+      <w:r>
+        <w:t xml:space="preserve">the </w:t>
+      </w:r>
+      <w:r>
+        <w:t>design isn’t working out.</w:t>
+      </w:r>
+      <w:r>
+        <w:t xml:space="preserve"> </w:t>
+      </w:r>
+      <w:r>
+        <w:br/>
       </w:r>
     </w:p>
     <w:p>
@@ -3154,46 +3332,107 @@
         </w:numPr>
       </w:pPr>
       <w:r>
-        <w:t xml:space="preserve"> Qt Creator</w:t>
+        <w:rPr>
+          <w:noProof/>
+        </w:rPr>
+        <w:drawing>
+          <wp:anchor distT="0" distB="0" distL="114300" distR="114300" simplePos="0" relativeHeight="251662336" behindDoc="0" locked="0" layoutInCell="1" allowOverlap="1" wp14:anchorId="26510B85" wp14:editId="00A46C06">
+            <wp:simplePos x="0" y="0"/>
+            <wp:positionH relativeFrom="margin">
+              <wp:align>right</wp:align>
+            </wp:positionH>
+            <wp:positionV relativeFrom="paragraph">
+              <wp:posOffset>12700</wp:posOffset>
+            </wp:positionV>
+            <wp:extent cx="1676400" cy="883920"/>
+            <wp:effectExtent l="0" t="0" r="0" b="0"/>
+            <wp:wrapSquare wrapText="bothSides"/>
+            <wp:docPr id="5" name="Picture 5" descr="A picture containing text, clipart, sign&#10;&#10;Description automatically generated"/>
+            <wp:cNvGraphicFramePr>
+              <a:graphicFrameLocks xmlns:a="http://schemas.openxmlformats.org/drawingml/2006/main" noChangeAspect="1"/>
+            </wp:cNvGraphicFramePr>
+            <a:graphic xmlns:a="http://schemas.openxmlformats.org/drawingml/2006/main">
+              <a:graphicData uri="http://schemas.openxmlformats.org/drawingml/2006/picture">
+                <pic:pic xmlns:pic="http://schemas.openxmlformats.org/drawingml/2006/picture">
+                  <pic:nvPicPr>
+                    <pic:cNvPr id="5" name="Picture 5" descr="A picture containing text, clipart, sign&#10;&#10;Description automatically generated"/>
+                    <pic:cNvPicPr>
+                      <a:picLocks noChangeAspect="1" noChangeArrowheads="1"/>
+                    </pic:cNvPicPr>
+                  </pic:nvPicPr>
+                  <pic:blipFill>
+                    <a:blip r:embed="rId12">
+                      <a:extLst>
+                        <a:ext uri="{28A0092B-C50C-407E-A947-70E740481C1C}">
+                          <a14:useLocalDpi xmlns:a14="http://schemas.microsoft.com/office/drawing/2010/main" val="0"/>
+                        </a:ext>
+                      </a:extLst>
+                    </a:blip>
+                    <a:srcRect/>
+                    <a:stretch>
+                      <a:fillRect/>
+                    </a:stretch>
+                  </pic:blipFill>
+                  <pic:spPr bwMode="auto">
+                    <a:xfrm>
+                      <a:off x="0" y="0"/>
+                      <a:ext cx="1676400" cy="883920"/>
+                    </a:xfrm>
+                    <a:prstGeom prst="rect">
+                      <a:avLst/>
+                    </a:prstGeom>
+                    <a:noFill/>
+                    <a:ln>
+                      <a:noFill/>
+                    </a:ln>
+                  </pic:spPr>
+                </pic:pic>
+              </a:graphicData>
+            </a:graphic>
+            <wp14:sizeRelH relativeFrom="margin">
+              <wp14:pctWidth>0</wp14:pctWidth>
+            </wp14:sizeRelH>
+            <wp14:sizeRelV relativeFrom="margin">
+              <wp14:pctHeight>0</wp14:pctHeight>
+            </wp14:sizeRelV>
+          </wp:anchor>
+        </w:drawing>
+      </w:r>
+      <w:r>
+        <w:t>Excel</w:t>
       </w:r>
       <w:r>
         <w:t xml:space="preserve"> - </w:t>
       </w:r>
       <w:r>
-        <w:t xml:space="preserve">Qt is the standard framework </w:t>
-      </w:r>
-      <w:r>
-        <w:t>used in class for creating a GUI</w:t>
-      </w:r>
-      <w:r>
-        <w:t>.</w:t>
-      </w:r>
-      <w:r>
-        <w:t xml:space="preserve"> It makes creating a </w:t>
-      </w:r>
-      <w:r>
-        <w:t xml:space="preserve">GUI </w:t>
-      </w:r>
-      <w:r>
-        <w:t xml:space="preserve">on </w:t>
-      </w:r>
-      <w:r>
-        <w:t xml:space="preserve">a </w:t>
-      </w:r>
-      <w:r>
-        <w:t>desktop or for mobile</w:t>
+        <w:t xml:space="preserve">As we’ll need to store user data, one of the </w:t>
+      </w:r>
+      <w:r>
+        <w:t xml:space="preserve">best ways to do it is </w:t>
+      </w:r>
+      <w:r>
+        <w:t>using</w:t>
+      </w:r>
+      <w:r>
+        <w:t xml:space="preserve"> a CSV (comma</w:t>
+      </w:r>
+      <w:r>
+        <w:t>-</w:t>
+      </w:r>
+      <w:r>
+        <w:t xml:space="preserve">separated values) </w:t>
+      </w:r>
+      <w:r>
+        <w:t xml:space="preserve">file. Excel can read and display </w:t>
+      </w:r>
+      <w:r>
+        <w:t>in its cell format, which will make for much easier debugging.</w:t>
       </w:r>
       <w:r>
         <w:t xml:space="preserve"> </w:t>
       </w:r>
       <w:r>
-        <w:t xml:space="preserve">extremely straightforward and easy to edit if </w:t>
-      </w:r>
-      <w:r>
-        <w:t xml:space="preserve">the </w:t>
-      </w:r>
-      <w:r>
-        <w:t>design isn’t working out.</w:t>
+        <w:br/>
       </w:r>
     </w:p>
     <w:p>
@@ -3205,35 +3444,101 @@
         </w:numPr>
       </w:pPr>
       <w:r>
-        <w:lastRenderedPageBreak/>
-        <w:t>Excel</w:t>
-      </w:r>
-      <w:r>
-        <w:t xml:space="preserve"> - </w:t>
-      </w:r>
-      <w:r>
-        <w:t xml:space="preserve">As we’ll need to store user data, one of the </w:t>
-      </w:r>
-      <w:r>
-        <w:t xml:space="preserve">best ways to do it is </w:t>
-      </w:r>
-      <w:r>
-        <w:t>using</w:t>
-      </w:r>
-      <w:r>
-        <w:t xml:space="preserve"> a CSV (comma</w:t>
-      </w:r>
-      <w:r>
-        <w:t>-</w:t>
-      </w:r>
-      <w:r>
-        <w:t xml:space="preserve">separated values) </w:t>
-      </w:r>
-      <w:r>
-        <w:t xml:space="preserve">file. Excel can read and display </w:t>
-      </w:r>
-      <w:r>
-        <w:t>in its cell format, which will make for much easier debugging.</w:t>
+        <w:rPr>
+          <w:noProof/>
+        </w:rPr>
+        <w:drawing>
+          <wp:anchor distT="0" distB="0" distL="114300" distR="114300" simplePos="0" relativeHeight="251663360" behindDoc="0" locked="0" layoutInCell="1" allowOverlap="1" wp14:anchorId="32BF6D3F" wp14:editId="7648EDD4">
+            <wp:simplePos x="0" y="0"/>
+            <wp:positionH relativeFrom="margin">
+              <wp:posOffset>4131310</wp:posOffset>
+            </wp:positionH>
+            <wp:positionV relativeFrom="paragraph">
+              <wp:posOffset>12065</wp:posOffset>
+            </wp:positionV>
+            <wp:extent cx="1666875" cy="833120"/>
+            <wp:effectExtent l="0" t="0" r="0" b="0"/>
+            <wp:wrapSquare wrapText="bothSides"/>
+            <wp:docPr id="6" name="Picture 6" descr="Figma logo transparent PNG - StickPNG"/>
+            <wp:cNvGraphicFramePr>
+              <a:graphicFrameLocks xmlns:a="http://schemas.openxmlformats.org/drawingml/2006/main" noChangeAspect="1"/>
+            </wp:cNvGraphicFramePr>
+            <a:graphic xmlns:a="http://schemas.openxmlformats.org/drawingml/2006/main">
+              <a:graphicData uri="http://schemas.openxmlformats.org/drawingml/2006/picture">
+                <pic:pic xmlns:pic="http://schemas.openxmlformats.org/drawingml/2006/picture">
+                  <pic:nvPicPr>
+                    <pic:cNvPr id="0" name="Picture 7" descr="Figma logo transparent PNG - StickPNG"/>
+                    <pic:cNvPicPr>
+                      <a:picLocks noChangeAspect="1" noChangeArrowheads="1"/>
+                    </pic:cNvPicPr>
+                  </pic:nvPicPr>
+                  <pic:blipFill>
+                    <a:blip r:embed="rId13" cstate="print">
+                      <a:extLst>
+                        <a:ext uri="{28A0092B-C50C-407E-A947-70E740481C1C}">
+                          <a14:useLocalDpi xmlns:a14="http://schemas.microsoft.com/office/drawing/2010/main" val="0"/>
+                        </a:ext>
+                      </a:extLst>
+                    </a:blip>
+                    <a:srcRect/>
+                    <a:stretch>
+                      <a:fillRect/>
+                    </a:stretch>
+                  </pic:blipFill>
+                  <pic:spPr bwMode="auto">
+                    <a:xfrm>
+                      <a:off x="0" y="0"/>
+                      <a:ext cx="1666875" cy="833120"/>
+                    </a:xfrm>
+                    <a:prstGeom prst="rect">
+                      <a:avLst/>
+                    </a:prstGeom>
+                    <a:noFill/>
+                    <a:ln>
+                      <a:noFill/>
+                    </a:ln>
+                  </pic:spPr>
+                </pic:pic>
+              </a:graphicData>
+            </a:graphic>
+            <wp14:sizeRelH relativeFrom="margin">
+              <wp14:pctWidth>0</wp14:pctWidth>
+            </wp14:sizeRelH>
+            <wp14:sizeRelV relativeFrom="margin">
+              <wp14:pctHeight>0</wp14:pctHeight>
+            </wp14:sizeRelV>
+          </wp:anchor>
+        </w:drawing>
+      </w:r>
+      <w:r>
+        <w:t xml:space="preserve">Figma </w:t>
+      </w:r>
+      <w:r>
+        <w:t>–</w:t>
+      </w:r>
+      <w:r>
+        <w:t xml:space="preserve"> </w:t>
+      </w:r>
+      <w:r>
+        <w:t>To create lo-fi and hi-fi prototypes, Figma</w:t>
+      </w:r>
+      <w:r>
+        <w:t xml:space="preserve"> will be used because of its simplicity to design</w:t>
+      </w:r>
+      <w:r>
+        <w:t xml:space="preserve">, </w:t>
+      </w:r>
+      <w:r>
+        <w:t xml:space="preserve"> also its ability to recreate our ideas to the finest details.</w:t>
+      </w:r>
+      <w:r>
+        <w:t xml:space="preserve"> </w:t>
+      </w:r>
+      <w:r>
+        <w:br/>
+      </w:r>
+      <w:r>
+        <w:br/>
       </w:r>
     </w:p>
     <w:p>
@@ -3245,53 +3550,205 @@
         </w:numPr>
       </w:pPr>
       <w:r>
-        <w:t xml:space="preserve">Figma </w:t>
-      </w:r>
-      <w:r>
-        <w:t>–</w:t>
-      </w:r>
-      <w:r>
-        <w:t xml:space="preserve"> </w:t>
-      </w:r>
-      <w:r>
-        <w:t>To create lo-fi and hi-fi prototypes, Figma</w:t>
-      </w:r>
-      <w:r>
-        <w:t xml:space="preserve"> will be used because of its simplicity to design</w:t>
-      </w:r>
-      <w:r>
-        <w:t xml:space="preserve">, </w:t>
-      </w:r>
-      <w:r>
-        <w:t xml:space="preserve"> also its ability to recreate our ideas to the finest details.</w:t>
-      </w:r>
-      <w:r>
-        <w:t xml:space="preserve"> </w:t>
+        <w:rPr>
+          <w:noProof/>
+        </w:rPr>
+        <w:drawing>
+          <wp:anchor distT="0" distB="0" distL="114300" distR="114300" simplePos="0" relativeHeight="251664384" behindDoc="0" locked="0" layoutInCell="1" allowOverlap="1" wp14:anchorId="4D52B061" wp14:editId="18B1C1FF">
+            <wp:simplePos x="0" y="0"/>
+            <wp:positionH relativeFrom="margin">
+              <wp:align>right</wp:align>
+            </wp:positionH>
+            <wp:positionV relativeFrom="paragraph">
+              <wp:posOffset>8890</wp:posOffset>
+            </wp:positionV>
+            <wp:extent cx="1457325" cy="819150"/>
+            <wp:effectExtent l="0" t="0" r="9525" b="0"/>
+            <wp:wrapSquare wrapText="bothSides"/>
+            <wp:docPr id="7" name="Picture 7" descr="Trello Logo and symbol, meaning, history, PNG"/>
+            <wp:cNvGraphicFramePr>
+              <a:graphicFrameLocks xmlns:a="http://schemas.openxmlformats.org/drawingml/2006/main" noChangeAspect="1"/>
+            </wp:cNvGraphicFramePr>
+            <a:graphic xmlns:a="http://schemas.openxmlformats.org/drawingml/2006/main">
+              <a:graphicData uri="http://schemas.openxmlformats.org/drawingml/2006/picture">
+                <pic:pic xmlns:pic="http://schemas.openxmlformats.org/drawingml/2006/picture">
+                  <pic:nvPicPr>
+                    <pic:cNvPr id="0" name="Picture 9" descr="Trello Logo and symbol, meaning, history, PNG"/>
+                    <pic:cNvPicPr>
+                      <a:picLocks noChangeAspect="1" noChangeArrowheads="1"/>
+                    </pic:cNvPicPr>
+                  </pic:nvPicPr>
+                  <pic:blipFill>
+                    <a:blip r:embed="rId14" cstate="print">
+                      <a:extLst>
+                        <a:ext uri="{28A0092B-C50C-407E-A947-70E740481C1C}">
+                          <a14:useLocalDpi xmlns:a14="http://schemas.microsoft.com/office/drawing/2010/main" val="0"/>
+                        </a:ext>
+                      </a:extLst>
+                    </a:blip>
+                    <a:srcRect/>
+                    <a:stretch>
+                      <a:fillRect/>
+                    </a:stretch>
+                  </pic:blipFill>
+                  <pic:spPr bwMode="auto">
+                    <a:xfrm>
+                      <a:off x="0" y="0"/>
+                      <a:ext cx="1457325" cy="819150"/>
+                    </a:xfrm>
+                    <a:prstGeom prst="rect">
+                      <a:avLst/>
+                    </a:prstGeom>
+                    <a:noFill/>
+                    <a:ln>
+                      <a:noFill/>
+                    </a:ln>
+                  </pic:spPr>
+                </pic:pic>
+              </a:graphicData>
+            </a:graphic>
+            <wp14:sizeRelH relativeFrom="margin">
+              <wp14:pctWidth>0</wp14:pctWidth>
+            </wp14:sizeRelH>
+            <wp14:sizeRelV relativeFrom="margin">
+              <wp14:pctHeight>0</wp14:pctHeight>
+            </wp14:sizeRelV>
+          </wp:anchor>
+        </w:drawing>
+      </w:r>
+      <w:r>
+        <w:t>Trello</w:t>
+      </w:r>
+      <w:r>
+        <w:t xml:space="preserve"> – To create, delegate, and update tasks completed / to be completed</w:t>
+      </w:r>
+      <w:r>
+        <w:br/>
+      </w:r>
+      <w:r>
+        <w:br/>
+      </w:r>
+    </w:p>
+    <w:p>
+      <w:pPr>
+        <w:pStyle w:val="ListParagraph"/>
+        <w:numPr>
+          <w:ilvl w:val="0"/>
+          <w:numId w:val="2"/>
+        </w:numPr>
+      </w:pPr>
+      <w:r>
+        <w:rPr>
+          <w:noProof/>
+        </w:rPr>
+        <w:drawing>
+          <wp:anchor distT="0" distB="0" distL="114300" distR="114300" simplePos="0" relativeHeight="251665408" behindDoc="0" locked="0" layoutInCell="1" allowOverlap="1" wp14:anchorId="5AC41DBF" wp14:editId="3A2A0724">
+            <wp:simplePos x="0" y="0"/>
+            <wp:positionH relativeFrom="margin">
+              <wp:align>right</wp:align>
+            </wp:positionH>
+            <wp:positionV relativeFrom="paragraph">
+              <wp:posOffset>8255</wp:posOffset>
+            </wp:positionV>
+            <wp:extent cx="1647825" cy="659130"/>
+            <wp:effectExtent l="0" t="0" r="0" b="0"/>
+            <wp:wrapSquare wrapText="bothSides"/>
+            <wp:docPr id="8" name="Picture 8" descr="Online Gantt"/>
+            <wp:cNvGraphicFramePr>
+              <a:graphicFrameLocks xmlns:a="http://schemas.openxmlformats.org/drawingml/2006/main" noChangeAspect="1"/>
+            </wp:cNvGraphicFramePr>
+            <a:graphic xmlns:a="http://schemas.openxmlformats.org/drawingml/2006/main">
+              <a:graphicData uri="http://schemas.openxmlformats.org/drawingml/2006/picture">
+                <pic:pic xmlns:pic="http://schemas.openxmlformats.org/drawingml/2006/picture">
+                  <pic:nvPicPr>
+                    <pic:cNvPr id="0" name="Picture 11" descr="Online Gantt"/>
+                    <pic:cNvPicPr>
+                      <a:picLocks noChangeAspect="1" noChangeArrowheads="1"/>
+                    </pic:cNvPicPr>
+                  </pic:nvPicPr>
+                  <pic:blipFill>
+                    <a:blip r:embed="rId15">
+                      <a:extLst>
+                        <a:ext uri="{28A0092B-C50C-407E-A947-70E740481C1C}">
+                          <a14:useLocalDpi xmlns:a14="http://schemas.microsoft.com/office/drawing/2010/main" val="0"/>
+                        </a:ext>
+                      </a:extLst>
+                    </a:blip>
+                    <a:srcRect/>
+                    <a:stretch>
+                      <a:fillRect/>
+                    </a:stretch>
+                  </pic:blipFill>
+                  <pic:spPr bwMode="auto">
+                    <a:xfrm>
+                      <a:off x="0" y="0"/>
+                      <a:ext cx="1647825" cy="659130"/>
+                    </a:xfrm>
+                    <a:prstGeom prst="rect">
+                      <a:avLst/>
+                    </a:prstGeom>
+                    <a:noFill/>
+                    <a:ln>
+                      <a:noFill/>
+                    </a:ln>
+                  </pic:spPr>
+                </pic:pic>
+              </a:graphicData>
+            </a:graphic>
+            <wp14:sizeRelH relativeFrom="margin">
+              <wp14:pctWidth>0</wp14:pctWidth>
+            </wp14:sizeRelH>
+            <wp14:sizeRelV relativeFrom="margin">
+              <wp14:pctHeight>0</wp14:pctHeight>
+            </wp14:sizeRelV>
+          </wp:anchor>
+        </w:drawing>
+      </w:r>
+      <w:r>
+        <w:t>Online Gantt</w:t>
+      </w:r>
+      <w:r>
+        <w:t xml:space="preserve"> – To create project timeline and track project completion rate / progress</w:t>
       </w:r>
     </w:p>
     <w:p/>
     <w:p>
       <w:pPr>
+        <w:rPr>
+          <w:rFonts w:asciiTheme="majorHAnsi" w:eastAsiaTheme="majorEastAsia" w:hAnsiTheme="majorHAnsi" w:cstheme="majorBidi"/>
+          <w:b/>
+          <w:color w:val="B43412" w:themeColor="accent1" w:themeShade="BF"/>
+          <w:sz w:val="32"/>
+          <w:szCs w:val="32"/>
+        </w:rPr>
+      </w:pPr>
+      <w:r>
+        <w:br w:type="page"/>
+      </w:r>
+    </w:p>
+    <w:p>
+      <w:pPr>
         <w:pStyle w:val="Heading1"/>
       </w:pPr>
-      <w:bookmarkStart w:id="5" w:name="_Toc116509962"/>
-      <w:r>
+      <w:bookmarkStart w:id="6" w:name="_Toc117265804"/>
+      <w:r>
+        <w:lastRenderedPageBreak/>
         <w:t>Software Requirements</w:t>
       </w:r>
       <w:r>
         <w:t xml:space="preserve"> (Planning)</w:t>
       </w:r>
-      <w:bookmarkEnd w:id="5"/>
+      <w:bookmarkEnd w:id="6"/>
     </w:p>
     <w:p>
       <w:pPr>
         <w:pStyle w:val="Heading2"/>
       </w:pPr>
-      <w:bookmarkStart w:id="6" w:name="_Toc116509963"/>
+      <w:bookmarkStart w:id="7" w:name="_Toc117265805"/>
       <w:r>
         <w:t>Identifying Functional &amp; Non-functional Requirements</w:t>
       </w:r>
-      <w:bookmarkEnd w:id="6"/>
+      <w:bookmarkEnd w:id="7"/>
     </w:p>
     <w:p>
       <w:r>
@@ -3326,14 +3783,14 @@
       <w:pPr>
         <w:pStyle w:val="Heading3"/>
       </w:pPr>
-      <w:bookmarkStart w:id="7" w:name="_Toc116509964"/>
+      <w:bookmarkStart w:id="8" w:name="_Toc117265806"/>
       <w:r>
         <w:t xml:space="preserve">Functional </w:t>
       </w:r>
       <w:r>
         <w:t>Requirements</w:t>
       </w:r>
-      <w:bookmarkEnd w:id="7"/>
+      <w:bookmarkEnd w:id="8"/>
     </w:p>
     <w:p>
       <w:pPr>
@@ -3357,11 +3814,11 @@
       <w:pPr>
         <w:pStyle w:val="Heading3"/>
       </w:pPr>
-      <w:bookmarkStart w:id="8" w:name="_Toc116509965"/>
+      <w:bookmarkStart w:id="9" w:name="_Toc117265807"/>
       <w:r>
         <w:t>Non-functional Requirements</w:t>
       </w:r>
-      <w:bookmarkEnd w:id="8"/>
+      <w:bookmarkEnd w:id="9"/>
     </w:p>
     <w:p>
       <w:pPr>
@@ -3386,14 +3843,14 @@
       <w:pPr>
         <w:pStyle w:val="Heading2"/>
       </w:pPr>
-      <w:bookmarkStart w:id="9" w:name="_Toc116509966"/>
+      <w:bookmarkStart w:id="10" w:name="_Toc117265808"/>
       <w:r>
         <w:t xml:space="preserve">Getting user requirements </w:t>
       </w:r>
       <w:r>
         <w:t>(User Testing)</w:t>
       </w:r>
-      <w:bookmarkEnd w:id="9"/>
+      <w:bookmarkEnd w:id="10"/>
     </w:p>
     <w:p>
       <w:r>
@@ -3404,11 +3861,11 @@
       <w:pPr>
         <w:pStyle w:val="Heading3"/>
       </w:pPr>
-      <w:bookmarkStart w:id="10" w:name="_Toc116509967"/>
+      <w:bookmarkStart w:id="11" w:name="_Toc117265809"/>
       <w:r>
         <w:t>Interviewing (Open + Closed)</w:t>
       </w:r>
-      <w:bookmarkEnd w:id="10"/>
+      <w:bookmarkEnd w:id="11"/>
     </w:p>
     <w:p>
       <w:r>
@@ -3422,11 +3879,11 @@
       <w:pPr>
         <w:pStyle w:val="Heading3"/>
       </w:pPr>
-      <w:bookmarkStart w:id="11" w:name="_Toc116509968"/>
+      <w:bookmarkStart w:id="12" w:name="_Toc117265810"/>
       <w:r>
         <w:t>Ethnographic research</w:t>
       </w:r>
-      <w:bookmarkEnd w:id="11"/>
+      <w:bookmarkEnd w:id="12"/>
     </w:p>
     <w:p>
       <w:r>
@@ -3443,11 +3900,11 @@
       <w:pPr>
         <w:pStyle w:val="Heading3"/>
       </w:pPr>
-      <w:bookmarkStart w:id="12" w:name="_Toc116509969"/>
+      <w:bookmarkStart w:id="13" w:name="_Toc117265811"/>
       <w:r>
         <w:t>User Stories + Scenarios</w:t>
       </w:r>
-      <w:bookmarkEnd w:id="12"/>
+      <w:bookmarkEnd w:id="13"/>
     </w:p>
     <w:p>
       <w:r>
@@ -3473,11 +3930,11 @@
       <w:pPr>
         <w:pStyle w:val="Heading3"/>
       </w:pPr>
-      <w:bookmarkStart w:id="13" w:name="_Toc116509970"/>
+      <w:bookmarkStart w:id="14" w:name="_Toc117265812"/>
       <w:r>
         <w:t>User Requirements</w:t>
       </w:r>
-      <w:bookmarkEnd w:id="13"/>
+      <w:bookmarkEnd w:id="14"/>
     </w:p>
     <w:p>
       <w:pPr>
@@ -3502,21 +3959,21 @@
       <w:pPr>
         <w:pStyle w:val="Heading2"/>
       </w:pPr>
-      <w:bookmarkStart w:id="14" w:name="_Toc116509971"/>
+      <w:bookmarkStart w:id="15" w:name="_Toc117265813"/>
       <w:r>
         <w:t>Classifying</w:t>
       </w:r>
       <w:r>
         <w:t>/Organising gathered requirements</w:t>
       </w:r>
-      <w:bookmarkEnd w:id="14"/>
+      <w:bookmarkEnd w:id="15"/>
     </w:p>
     <w:p/>
     <w:p>
       <w:pPr>
         <w:pStyle w:val="Heading2"/>
       </w:pPr>
-      <w:bookmarkStart w:id="15" w:name="_Toc116509972"/>
+      <w:bookmarkStart w:id="16" w:name="_Toc117265814"/>
       <w:r>
         <w:t>Prioritising</w:t>
       </w:r>
@@ -3526,16 +3983,15 @@
       <w:r>
         <w:t xml:space="preserve"> requirements</w:t>
       </w:r>
-      <w:bookmarkEnd w:id="15"/>
+      <w:bookmarkEnd w:id="16"/>
     </w:p>
     <w:p/>
     <w:p>
       <w:pPr>
         <w:pStyle w:val="Heading2"/>
       </w:pPr>
-      <w:bookmarkStart w:id="16" w:name="_Toc116509973"/>
-      <w:r>
-        <w:lastRenderedPageBreak/>
+      <w:bookmarkStart w:id="17" w:name="_Toc117265815"/>
+      <w:r>
         <w:t xml:space="preserve">Requirement </w:t>
       </w:r>
       <w:r>
@@ -3547,7 +4003,7 @@
       <w:r>
         <w:t>document</w:t>
       </w:r>
-      <w:bookmarkEnd w:id="16"/>
+      <w:bookmarkEnd w:id="17"/>
     </w:p>
     <w:p>
       <w:pPr>
@@ -3580,7 +4036,7 @@
       </w:r>
     </w:p>
     <w:p>
-      <w:hyperlink r:id="rId10" w:history="1">
+      <w:hyperlink r:id="rId16" w:history="1">
         <w:r>
           <w:rPr>
             <w:rStyle w:val="Hyperlink"/>
@@ -3594,123 +4050,124 @@
       <w:pPr>
         <w:pStyle w:val="Heading2"/>
       </w:pPr>
-      <w:bookmarkStart w:id="17" w:name="_Toc116509974"/>
+      <w:bookmarkStart w:id="18" w:name="_Toc117265816"/>
       <w:r>
         <w:t>Requirement Validation by tutor</w:t>
       </w:r>
-      <w:bookmarkEnd w:id="17"/>
+      <w:bookmarkEnd w:id="18"/>
     </w:p>
     <w:p/>
     <w:p>
       <w:pPr>
         <w:pStyle w:val="Heading1"/>
       </w:pPr>
-      <w:bookmarkStart w:id="18" w:name="_Toc116509975"/>
-      <w:r>
+      <w:bookmarkStart w:id="19" w:name="_Toc117265817"/>
+      <w:r>
+        <w:lastRenderedPageBreak/>
         <w:t>UI Design/Prototype</w:t>
       </w:r>
-      <w:bookmarkEnd w:id="18"/>
+      <w:bookmarkEnd w:id="19"/>
     </w:p>
     <w:p>
       <w:pPr>
         <w:pStyle w:val="Heading2"/>
       </w:pPr>
-      <w:bookmarkStart w:id="19" w:name="_Toc116509976"/>
+      <w:bookmarkStart w:id="20" w:name="_Toc117265818"/>
       <w:r>
         <w:t>Sketches</w:t>
       </w:r>
-      <w:bookmarkEnd w:id="19"/>
+      <w:bookmarkEnd w:id="20"/>
     </w:p>
     <w:p/>
     <w:p>
       <w:pPr>
         <w:pStyle w:val="Heading2"/>
       </w:pPr>
-      <w:bookmarkStart w:id="20" w:name="_Toc116509977"/>
+      <w:bookmarkStart w:id="21" w:name="_Toc117265819"/>
       <w:r>
         <w:t>Lo-fi Frames</w:t>
       </w:r>
-      <w:bookmarkEnd w:id="20"/>
+      <w:bookmarkEnd w:id="21"/>
     </w:p>
     <w:p/>
     <w:p>
       <w:pPr>
         <w:pStyle w:val="Heading2"/>
       </w:pPr>
-      <w:bookmarkStart w:id="21" w:name="_Toc116509978"/>
+      <w:bookmarkStart w:id="22" w:name="_Toc117265820"/>
       <w:r>
         <w:t>Hi-fi Frames</w:t>
       </w:r>
-      <w:bookmarkEnd w:id="21"/>
+      <w:bookmarkEnd w:id="22"/>
     </w:p>
     <w:p/>
     <w:p>
       <w:pPr>
         <w:pStyle w:val="Heading2"/>
       </w:pPr>
-      <w:bookmarkStart w:id="22" w:name="_Toc116509979"/>
+      <w:bookmarkStart w:id="23" w:name="_Toc117265821"/>
       <w:r>
         <w:t>Screen Layout</w:t>
       </w:r>
-      <w:bookmarkEnd w:id="22"/>
+      <w:bookmarkEnd w:id="23"/>
     </w:p>
     <w:p/>
     <w:p>
       <w:pPr>
         <w:pStyle w:val="Heading2"/>
       </w:pPr>
-      <w:bookmarkStart w:id="23" w:name="_Toc116509980"/>
+      <w:bookmarkStart w:id="24" w:name="_Toc117265822"/>
       <w:r>
         <w:t>Main and Secondary Windows (Dialogue Boxes and pop-ups)</w:t>
       </w:r>
-      <w:bookmarkEnd w:id="23"/>
+      <w:bookmarkEnd w:id="24"/>
     </w:p>
     <w:p/>
     <w:p>
       <w:pPr>
         <w:pStyle w:val="Heading2"/>
       </w:pPr>
-      <w:bookmarkStart w:id="24" w:name="_Toc116509981"/>
+      <w:bookmarkStart w:id="25" w:name="_Toc117265823"/>
       <w:r>
         <w:t>Functions of each window/screen</w:t>
       </w:r>
-      <w:bookmarkEnd w:id="24"/>
+      <w:bookmarkEnd w:id="25"/>
     </w:p>
     <w:p/>
     <w:p>
       <w:pPr>
         <w:pStyle w:val="Heading2"/>
       </w:pPr>
-      <w:bookmarkStart w:id="25" w:name="_Toc116509982"/>
+      <w:bookmarkStart w:id="26" w:name="_Toc117265824"/>
       <w:r>
         <w:t>Form elements in each screen/window</w:t>
       </w:r>
-      <w:bookmarkEnd w:id="25"/>
+      <w:bookmarkEnd w:id="26"/>
     </w:p>
     <w:p/>
     <w:p>
       <w:pPr>
         <w:pStyle w:val="Heading2"/>
       </w:pPr>
-      <w:bookmarkStart w:id="26" w:name="_Toc116509983"/>
+      <w:bookmarkStart w:id="27" w:name="_Toc117265825"/>
       <w:r>
         <w:t>User-testing</w:t>
       </w:r>
-      <w:bookmarkEnd w:id="26"/>
+      <w:bookmarkEnd w:id="27"/>
     </w:p>
     <w:p/>
     <w:p>
       <w:pPr>
         <w:pStyle w:val="Heading1"/>
       </w:pPr>
-      <w:bookmarkStart w:id="27" w:name="_Toc116509984"/>
+      <w:bookmarkStart w:id="28" w:name="_Toc117265826"/>
       <w:r>
         <w:t>Presentation</w:t>
       </w:r>
-      <w:bookmarkEnd w:id="27"/>
+      <w:bookmarkEnd w:id="28"/>
     </w:p>
     <w:sectPr>
-      <w:footerReference w:type="default" r:id="rId11"/>
+      <w:footerReference w:type="default" r:id="rId17"/>
       <w:pgSz w:w="11906" w:h="16838"/>
       <w:pgMar w:top="1440" w:right="1440" w:bottom="1440" w:left="1440" w:header="708" w:footer="708" w:gutter="0"/>
       <w:pgNumType w:start="0"/>
@@ -3941,6 +4398,118 @@
     </w:lvl>
   </w:abstractNum>
   <w:abstractNum w:abstractNumId="1" w15:restartNumberingAfterBreak="0">
+    <w:nsid w:val="0AD00D01"/>
+    <w:multiLevelType w:val="hybridMultilevel"/>
+    <w:tmpl w:val="570827CE"/>
+    <w:lvl w:ilvl="0" w:tplc="CD30332A">
+      <w:numFmt w:val="bullet"/>
+      <w:lvlText w:val=""/>
+      <w:lvlJc w:val="left"/>
+      <w:pPr>
+        <w:ind w:left="720" w:hanging="360"/>
+      </w:pPr>
+      <w:rPr>
+        <w:rFonts w:ascii="Symbol" w:eastAsiaTheme="minorHAnsi" w:hAnsi="Symbol" w:cstheme="minorBidi" w:hint="default"/>
+      </w:rPr>
+    </w:lvl>
+    <w:lvl w:ilvl="1" w:tplc="14090003" w:tentative="1">
+      <w:start w:val="1"/>
+      <w:numFmt w:val="bullet"/>
+      <w:lvlText w:val="o"/>
+      <w:lvlJc w:val="left"/>
+      <w:pPr>
+        <w:ind w:left="1440" w:hanging="360"/>
+      </w:pPr>
+      <w:rPr>
+        <w:rFonts w:ascii="Courier New" w:hAnsi="Courier New" w:cs="Courier New" w:hint="default"/>
+      </w:rPr>
+    </w:lvl>
+    <w:lvl w:ilvl="2" w:tplc="14090005" w:tentative="1">
+      <w:start w:val="1"/>
+      <w:numFmt w:val="bullet"/>
+      <w:lvlText w:val=""/>
+      <w:lvlJc w:val="left"/>
+      <w:pPr>
+        <w:ind w:left="2160" w:hanging="360"/>
+      </w:pPr>
+      <w:rPr>
+        <w:rFonts w:ascii="Wingdings" w:hAnsi="Wingdings" w:hint="default"/>
+      </w:rPr>
+    </w:lvl>
+    <w:lvl w:ilvl="3" w:tplc="14090001" w:tentative="1">
+      <w:start w:val="1"/>
+      <w:numFmt w:val="bullet"/>
+      <w:lvlText w:val=""/>
+      <w:lvlJc w:val="left"/>
+      <w:pPr>
+        <w:ind w:left="2880" w:hanging="360"/>
+      </w:pPr>
+      <w:rPr>
+        <w:rFonts w:ascii="Symbol" w:hAnsi="Symbol" w:hint="default"/>
+      </w:rPr>
+    </w:lvl>
+    <w:lvl w:ilvl="4" w:tplc="14090003" w:tentative="1">
+      <w:start w:val="1"/>
+      <w:numFmt w:val="bullet"/>
+      <w:lvlText w:val="o"/>
+      <w:lvlJc w:val="left"/>
+      <w:pPr>
+        <w:ind w:left="3600" w:hanging="360"/>
+      </w:pPr>
+      <w:rPr>
+        <w:rFonts w:ascii="Courier New" w:hAnsi="Courier New" w:cs="Courier New" w:hint="default"/>
+      </w:rPr>
+    </w:lvl>
+    <w:lvl w:ilvl="5" w:tplc="14090005" w:tentative="1">
+      <w:start w:val="1"/>
+      <w:numFmt w:val="bullet"/>
+      <w:lvlText w:val=""/>
+      <w:lvlJc w:val="left"/>
+      <w:pPr>
+        <w:ind w:left="4320" w:hanging="360"/>
+      </w:pPr>
+      <w:rPr>
+        <w:rFonts w:ascii="Wingdings" w:hAnsi="Wingdings" w:hint="default"/>
+      </w:rPr>
+    </w:lvl>
+    <w:lvl w:ilvl="6" w:tplc="14090001" w:tentative="1">
+      <w:start w:val="1"/>
+      <w:numFmt w:val="bullet"/>
+      <w:lvlText w:val=""/>
+      <w:lvlJc w:val="left"/>
+      <w:pPr>
+        <w:ind w:left="5040" w:hanging="360"/>
+      </w:pPr>
+      <w:rPr>
+        <w:rFonts w:ascii="Symbol" w:hAnsi="Symbol" w:hint="default"/>
+      </w:rPr>
+    </w:lvl>
+    <w:lvl w:ilvl="7" w:tplc="14090003" w:tentative="1">
+      <w:start w:val="1"/>
+      <w:numFmt w:val="bullet"/>
+      <w:lvlText w:val="o"/>
+      <w:lvlJc w:val="left"/>
+      <w:pPr>
+        <w:ind w:left="5760" w:hanging="360"/>
+      </w:pPr>
+      <w:rPr>
+        <w:rFonts w:ascii="Courier New" w:hAnsi="Courier New" w:cs="Courier New" w:hint="default"/>
+      </w:rPr>
+    </w:lvl>
+    <w:lvl w:ilvl="8" w:tplc="14090005" w:tentative="1">
+      <w:start w:val="1"/>
+      <w:numFmt w:val="bullet"/>
+      <w:lvlText w:val=""/>
+      <w:lvlJc w:val="left"/>
+      <w:pPr>
+        <w:ind w:left="6480" w:hanging="360"/>
+      </w:pPr>
+      <w:rPr>
+        <w:rFonts w:ascii="Wingdings" w:hAnsi="Wingdings" w:hint="default"/>
+      </w:rPr>
+    </w:lvl>
+  </w:abstractNum>
+  <w:abstractNum w:abstractNumId="2" w15:restartNumberingAfterBreak="0">
     <w:nsid w:val="0B305E19"/>
     <w:multiLevelType w:val="hybridMultilevel"/>
     <w:tmpl w:val="3F56138A"/>
@@ -4053,7 +4622,7 @@
       </w:rPr>
     </w:lvl>
   </w:abstractNum>
-  <w:abstractNum w:abstractNumId="2" w15:restartNumberingAfterBreak="0">
+  <w:abstractNum w:abstractNumId="3" w15:restartNumberingAfterBreak="0">
     <w:nsid w:val="0B672BE5"/>
     <w:multiLevelType w:val="hybridMultilevel"/>
     <w:tmpl w:val="65AE3494"/>
@@ -4139,7 +4708,96 @@
       </w:pPr>
     </w:lvl>
   </w:abstractNum>
-  <w:abstractNum w:abstractNumId="3" w15:restartNumberingAfterBreak="0">
+  <w:abstractNum w:abstractNumId="4" w15:restartNumberingAfterBreak="0">
+    <w:nsid w:val="0EA91F97"/>
+    <w:multiLevelType w:val="hybridMultilevel"/>
+    <w:tmpl w:val="AE849092"/>
+    <w:lvl w:ilvl="0" w:tplc="1409000F">
+      <w:start w:val="1"/>
+      <w:numFmt w:val="decimal"/>
+      <w:lvlText w:val="%1."/>
+      <w:lvlJc w:val="left"/>
+      <w:pPr>
+        <w:ind w:left="720" w:hanging="360"/>
+      </w:pPr>
+      <w:rPr>
+        <w:rFonts w:hint="default"/>
+      </w:rPr>
+    </w:lvl>
+    <w:lvl w:ilvl="1" w:tplc="14090019" w:tentative="1">
+      <w:start w:val="1"/>
+      <w:numFmt w:val="lowerLetter"/>
+      <w:lvlText w:val="%2."/>
+      <w:lvlJc w:val="left"/>
+      <w:pPr>
+        <w:ind w:left="1440" w:hanging="360"/>
+      </w:pPr>
+    </w:lvl>
+    <w:lvl w:ilvl="2" w:tplc="1409001B" w:tentative="1">
+      <w:start w:val="1"/>
+      <w:numFmt w:val="lowerRoman"/>
+      <w:lvlText w:val="%3."/>
+      <w:lvlJc w:val="right"/>
+      <w:pPr>
+        <w:ind w:left="2160" w:hanging="180"/>
+      </w:pPr>
+    </w:lvl>
+    <w:lvl w:ilvl="3" w:tplc="1409000F" w:tentative="1">
+      <w:start w:val="1"/>
+      <w:numFmt w:val="decimal"/>
+      <w:lvlText w:val="%4."/>
+      <w:lvlJc w:val="left"/>
+      <w:pPr>
+        <w:ind w:left="2880" w:hanging="360"/>
+      </w:pPr>
+    </w:lvl>
+    <w:lvl w:ilvl="4" w:tplc="14090019" w:tentative="1">
+      <w:start w:val="1"/>
+      <w:numFmt w:val="lowerLetter"/>
+      <w:lvlText w:val="%5."/>
+      <w:lvlJc w:val="left"/>
+      <w:pPr>
+        <w:ind w:left="3600" w:hanging="360"/>
+      </w:pPr>
+    </w:lvl>
+    <w:lvl w:ilvl="5" w:tplc="1409001B" w:tentative="1">
+      <w:start w:val="1"/>
+      <w:numFmt w:val="lowerRoman"/>
+      <w:lvlText w:val="%6."/>
+      <w:lvlJc w:val="right"/>
+      <w:pPr>
+        <w:ind w:left="4320" w:hanging="180"/>
+      </w:pPr>
+    </w:lvl>
+    <w:lvl w:ilvl="6" w:tplc="1409000F" w:tentative="1">
+      <w:start w:val="1"/>
+      <w:numFmt w:val="decimal"/>
+      <w:lvlText w:val="%7."/>
+      <w:lvlJc w:val="left"/>
+      <w:pPr>
+        <w:ind w:left="5040" w:hanging="360"/>
+      </w:pPr>
+    </w:lvl>
+    <w:lvl w:ilvl="7" w:tplc="14090019" w:tentative="1">
+      <w:start w:val="1"/>
+      <w:numFmt w:val="lowerLetter"/>
+      <w:lvlText w:val="%8."/>
+      <w:lvlJc w:val="left"/>
+      <w:pPr>
+        <w:ind w:left="5760" w:hanging="360"/>
+      </w:pPr>
+    </w:lvl>
+    <w:lvl w:ilvl="8" w:tplc="1409001B" w:tentative="1">
+      <w:start w:val="1"/>
+      <w:numFmt w:val="lowerRoman"/>
+      <w:lvlText w:val="%9."/>
+      <w:lvlJc w:val="right"/>
+      <w:pPr>
+        <w:ind w:left="6480" w:hanging="180"/>
+      </w:pPr>
+    </w:lvl>
+  </w:abstractNum>
+  <w:abstractNum w:abstractNumId="5" w15:restartNumberingAfterBreak="0">
     <w:nsid w:val="0F306729"/>
     <w:multiLevelType w:val="hybridMultilevel"/>
     <w:tmpl w:val="B72ED650"/>
@@ -4252,7 +4910,7 @@
       </w:rPr>
     </w:lvl>
   </w:abstractNum>
-  <w:abstractNum w:abstractNumId="4" w15:restartNumberingAfterBreak="0">
+  <w:abstractNum w:abstractNumId="6" w15:restartNumberingAfterBreak="0">
     <w:nsid w:val="1FD905CB"/>
     <w:multiLevelType w:val="hybridMultilevel"/>
     <w:tmpl w:val="EA68331E"/>
@@ -4365,7 +5023,7 @@
       </w:rPr>
     </w:lvl>
   </w:abstractNum>
-  <w:abstractNum w:abstractNumId="5" w15:restartNumberingAfterBreak="0">
+  <w:abstractNum w:abstractNumId="7" w15:restartNumberingAfterBreak="0">
     <w:nsid w:val="243A73D7"/>
     <w:multiLevelType w:val="hybridMultilevel"/>
     <w:tmpl w:val="A8125518"/>
@@ -4478,7 +5136,7 @@
       </w:rPr>
     </w:lvl>
   </w:abstractNum>
-  <w:abstractNum w:abstractNumId="6" w15:restartNumberingAfterBreak="0">
+  <w:abstractNum w:abstractNumId="8" w15:restartNumberingAfterBreak="0">
     <w:nsid w:val="33B43C68"/>
     <w:multiLevelType w:val="hybridMultilevel"/>
     <w:tmpl w:val="3DC88A84"/>
@@ -4591,7 +5249,7 @@
       </w:rPr>
     </w:lvl>
   </w:abstractNum>
-  <w:abstractNum w:abstractNumId="7" w15:restartNumberingAfterBreak="0">
+  <w:abstractNum w:abstractNumId="9" w15:restartNumberingAfterBreak="0">
     <w:nsid w:val="482B7058"/>
     <w:multiLevelType w:val="hybridMultilevel"/>
     <w:tmpl w:val="5B7C3C10"/>
@@ -4704,7 +5362,7 @@
       </w:rPr>
     </w:lvl>
   </w:abstractNum>
-  <w:abstractNum w:abstractNumId="8" w15:restartNumberingAfterBreak="0">
+  <w:abstractNum w:abstractNumId="10" w15:restartNumberingAfterBreak="0">
     <w:nsid w:val="4D3F1D8A"/>
     <w:multiLevelType w:val="hybridMultilevel"/>
     <w:tmpl w:val="DB141F8C"/>
@@ -4817,7 +5475,7 @@
       </w:rPr>
     </w:lvl>
   </w:abstractNum>
-  <w:abstractNum w:abstractNumId="9" w15:restartNumberingAfterBreak="0">
+  <w:abstractNum w:abstractNumId="11" w15:restartNumberingAfterBreak="0">
     <w:nsid w:val="5A250690"/>
     <w:multiLevelType w:val="hybridMultilevel"/>
     <w:tmpl w:val="AAD43A86"/>
@@ -4930,7 +5588,7 @@
       </w:rPr>
     </w:lvl>
   </w:abstractNum>
-  <w:abstractNum w:abstractNumId="10" w15:restartNumberingAfterBreak="0">
+  <w:abstractNum w:abstractNumId="12" w15:restartNumberingAfterBreak="0">
     <w:nsid w:val="5E8E3F07"/>
     <w:multiLevelType w:val="hybridMultilevel"/>
     <w:tmpl w:val="5BAEB99A"/>
@@ -5043,7 +5701,7 @@
       </w:rPr>
     </w:lvl>
   </w:abstractNum>
-  <w:abstractNum w:abstractNumId="11" w15:restartNumberingAfterBreak="0">
+  <w:abstractNum w:abstractNumId="13" w15:restartNumberingAfterBreak="0">
     <w:nsid w:val="676567B1"/>
     <w:multiLevelType w:val="hybridMultilevel"/>
     <w:tmpl w:val="8F789038"/>
@@ -5156,7 +5814,7 @@
       </w:rPr>
     </w:lvl>
   </w:abstractNum>
-  <w:abstractNum w:abstractNumId="12" w15:restartNumberingAfterBreak="0">
+  <w:abstractNum w:abstractNumId="14" w15:restartNumberingAfterBreak="0">
     <w:nsid w:val="7B38587E"/>
     <w:multiLevelType w:val="hybridMultilevel"/>
     <w:tmpl w:val="5C7675B4"/>
@@ -5270,42 +5928,48 @@
     </w:lvl>
   </w:abstractNum>
   <w:num w:numId="1" w16cid:durableId="920795286">
-    <w:abstractNumId w:val="1"/>
+    <w:abstractNumId w:val="2"/>
   </w:num>
   <w:num w:numId="2" w16cid:durableId="681401259">
-    <w:abstractNumId w:val="12"/>
+    <w:abstractNumId w:val="14"/>
   </w:num>
   <w:num w:numId="3" w16cid:durableId="464591204">
-    <w:abstractNumId w:val="7"/>
+    <w:abstractNumId w:val="9"/>
   </w:num>
   <w:num w:numId="4" w16cid:durableId="1866409223">
-    <w:abstractNumId w:val="6"/>
+    <w:abstractNumId w:val="8"/>
   </w:num>
   <w:num w:numId="5" w16cid:durableId="404305581">
-    <w:abstractNumId w:val="9"/>
+    <w:abstractNumId w:val="11"/>
   </w:num>
   <w:num w:numId="6" w16cid:durableId="890384413">
-    <w:abstractNumId w:val="3"/>
+    <w:abstractNumId w:val="5"/>
   </w:num>
   <w:num w:numId="7" w16cid:durableId="831525878">
-    <w:abstractNumId w:val="11"/>
+    <w:abstractNumId w:val="13"/>
   </w:num>
   <w:num w:numId="8" w16cid:durableId="1703093673">
     <w:abstractNumId w:val="0"/>
   </w:num>
   <w:num w:numId="9" w16cid:durableId="1045449149">
-    <w:abstractNumId w:val="5"/>
+    <w:abstractNumId w:val="7"/>
   </w:num>
   <w:num w:numId="10" w16cid:durableId="1552493257">
-    <w:abstractNumId w:val="2"/>
+    <w:abstractNumId w:val="3"/>
   </w:num>
   <w:num w:numId="11" w16cid:durableId="2068334418">
-    <w:abstractNumId w:val="8"/>
+    <w:abstractNumId w:val="10"/>
   </w:num>
   <w:num w:numId="12" w16cid:durableId="1366785094">
-    <w:abstractNumId w:val="10"/>
+    <w:abstractNumId w:val="12"/>
   </w:num>
   <w:num w:numId="13" w16cid:durableId="883830600">
+    <w:abstractNumId w:val="6"/>
+  </w:num>
+  <w:num w:numId="14" w16cid:durableId="1518390">
+    <w:abstractNumId w:val="1"/>
+  </w:num>
+  <w:num w:numId="15" w16cid:durableId="1680811312">
     <w:abstractNumId w:val="4"/>
   </w:num>
 </w:numbering>
@@ -5717,7 +6381,7 @@
     <w:link w:val="Heading1Char"/>
     <w:uiPriority w:val="9"/>
     <w:qFormat/>
-    <w:rsid w:val="00005049"/>
+    <w:rsid w:val="005945E2"/>
     <w:pPr>
       <w:keepNext/>
       <w:keepLines/>
@@ -5726,7 +6390,8 @@
     </w:pPr>
     <w:rPr>
       <w:rFonts w:asciiTheme="majorHAnsi" w:eastAsiaTheme="majorEastAsia" w:hAnsiTheme="majorHAnsi" w:cstheme="majorBidi"/>
-      <w:color w:val="2F5496" w:themeColor="accent1" w:themeShade="BF"/>
+      <w:b/>
+      <w:color w:val="B43412" w:themeColor="accent1" w:themeShade="BF"/>
       <w:sz w:val="32"/>
       <w:szCs w:val="32"/>
     </w:rPr>
@@ -5739,7 +6404,7 @@
     <w:uiPriority w:val="9"/>
     <w:unhideWhenUsed/>
     <w:qFormat/>
-    <w:rsid w:val="00CB34B6"/>
+    <w:rsid w:val="005945E2"/>
     <w:pPr>
       <w:keepNext/>
       <w:keepLines/>
@@ -5748,8 +6413,9 @@
     </w:pPr>
     <w:rPr>
       <w:rFonts w:asciiTheme="majorHAnsi" w:eastAsiaTheme="majorEastAsia" w:hAnsiTheme="majorHAnsi" w:cstheme="majorBidi"/>
-      <w:color w:val="2F5496" w:themeColor="accent1" w:themeShade="BF"/>
-      <w:sz w:val="26"/>
+      <w:b/>
+      <w:color w:val="B43412" w:themeColor="accent1" w:themeShade="BF"/>
+      <w:sz w:val="24"/>
       <w:szCs w:val="26"/>
     </w:rPr>
   </w:style>
@@ -5770,7 +6436,7 @@
     </w:pPr>
     <w:rPr>
       <w:rFonts w:asciiTheme="majorHAnsi" w:eastAsiaTheme="majorEastAsia" w:hAnsiTheme="majorHAnsi" w:cstheme="majorBidi"/>
-      <w:color w:val="1F3763" w:themeColor="accent1" w:themeShade="7F"/>
+      <w:color w:val="77230C" w:themeColor="accent1" w:themeShade="7F"/>
       <w:sz w:val="24"/>
       <w:szCs w:val="24"/>
     </w:rPr>
@@ -5794,7 +6460,7 @@
       <w:rFonts w:asciiTheme="majorHAnsi" w:eastAsiaTheme="majorEastAsia" w:hAnsiTheme="majorHAnsi" w:cstheme="majorBidi"/>
       <w:i/>
       <w:iCs/>
-      <w:color w:val="2F5496" w:themeColor="accent1" w:themeShade="BF"/>
+      <w:color w:val="B43412" w:themeColor="accent1" w:themeShade="BF"/>
     </w:rPr>
   </w:style>
   <w:style w:type="character" w:default="1" w:styleId="DefaultParagraphFont">
@@ -5854,10 +6520,11 @@
     <w:basedOn w:val="DefaultParagraphFont"/>
     <w:link w:val="Heading1"/>
     <w:uiPriority w:val="9"/>
-    <w:rsid w:val="00005049"/>
+    <w:rsid w:val="005945E2"/>
     <w:rPr>
       <w:rFonts w:asciiTheme="majorHAnsi" w:eastAsiaTheme="majorEastAsia" w:hAnsiTheme="majorHAnsi" w:cstheme="majorBidi"/>
-      <w:color w:val="2F5496" w:themeColor="accent1" w:themeShade="BF"/>
+      <w:b/>
+      <w:color w:val="B43412" w:themeColor="accent1" w:themeShade="BF"/>
       <w:sz w:val="32"/>
       <w:szCs w:val="32"/>
     </w:rPr>
@@ -5882,11 +6549,12 @@
     <w:basedOn w:val="DefaultParagraphFont"/>
     <w:link w:val="Heading2"/>
     <w:uiPriority w:val="9"/>
-    <w:rsid w:val="00CB34B6"/>
+    <w:rsid w:val="005945E2"/>
     <w:rPr>
       <w:rFonts w:asciiTheme="majorHAnsi" w:eastAsiaTheme="majorEastAsia" w:hAnsiTheme="majorHAnsi" w:cstheme="majorBidi"/>
-      <w:color w:val="2F5496" w:themeColor="accent1" w:themeShade="BF"/>
-      <w:sz w:val="26"/>
+      <w:b/>
+      <w:color w:val="B43412" w:themeColor="accent1" w:themeShade="BF"/>
+      <w:sz w:val="24"/>
       <w:szCs w:val="26"/>
     </w:rPr>
   </w:style>
@@ -5898,7 +6566,7 @@
     <w:rsid w:val="002E15B5"/>
     <w:rPr>
       <w:rFonts w:asciiTheme="majorHAnsi" w:eastAsiaTheme="majorEastAsia" w:hAnsiTheme="majorHAnsi" w:cstheme="majorBidi"/>
-      <w:color w:val="1F3763" w:themeColor="accent1" w:themeShade="7F"/>
+      <w:color w:val="77230C" w:themeColor="accent1" w:themeShade="7F"/>
       <w:sz w:val="24"/>
       <w:szCs w:val="24"/>
     </w:rPr>
@@ -5948,7 +6616,7 @@
     <w:unhideWhenUsed/>
     <w:rsid w:val="00072491"/>
     <w:rPr>
-      <w:color w:val="0563C1" w:themeColor="hyperlink"/>
+      <w:color w:val="CC9900" w:themeColor="hyperlink"/>
       <w:u w:val="single"/>
     </w:rPr>
   </w:style>
@@ -6006,7 +6674,7 @@
       <w:rFonts w:asciiTheme="majorHAnsi" w:eastAsiaTheme="majorEastAsia" w:hAnsiTheme="majorHAnsi" w:cstheme="majorBidi"/>
       <w:i/>
       <w:iCs/>
-      <w:color w:val="2F5496" w:themeColor="accent1" w:themeShade="BF"/>
+      <w:color w:val="B43412" w:themeColor="accent1" w:themeShade="BF"/>
     </w:rPr>
   </w:style>
   <w:style w:type="paragraph" w:styleId="ListParagraph">
@@ -6045,7 +6713,7 @@
 <file path=word/theme/theme1.xml><?xml version="1.0" encoding="utf-8"?>
 <a:theme xmlns:a="http://schemas.openxmlformats.org/drawingml/2006/main" name="Office Theme">
   <a:themeElements>
-    <a:clrScheme name="Office">
+    <a:clrScheme name="Red Orange">
       <a:dk1>
         <a:sysClr val="windowText" lastClr="000000"/>
       </a:dk1>
@@ -6053,34 +6721,34 @@
         <a:sysClr val="window" lastClr="FFFFFF"/>
       </a:lt1>
       <a:dk2>
-        <a:srgbClr val="44546A"/>
+        <a:srgbClr val="505046"/>
       </a:dk2>
       <a:lt2>
-        <a:srgbClr val="E7E6E6"/>
+        <a:srgbClr val="EEECE1"/>
       </a:lt2>
       <a:accent1>
-        <a:srgbClr val="4472C4"/>
+        <a:srgbClr val="E84C22"/>
       </a:accent1>
       <a:accent2>
-        <a:srgbClr val="ED7D31"/>
+        <a:srgbClr val="FFBD47"/>
       </a:accent2>
       <a:accent3>
-        <a:srgbClr val="A5A5A5"/>
+        <a:srgbClr val="B64926"/>
       </a:accent3>
       <a:accent4>
-        <a:srgbClr val="FFC000"/>
+        <a:srgbClr val="FF8427"/>
       </a:accent4>
       <a:accent5>
-        <a:srgbClr val="5B9BD5"/>
+        <a:srgbClr val="CC9900"/>
       </a:accent5>
       <a:accent6>
-        <a:srgbClr val="70AD47"/>
+        <a:srgbClr val="B22600"/>
       </a:accent6>
       <a:hlink>
-        <a:srgbClr val="0563C1"/>
+        <a:srgbClr val="CC9900"/>
       </a:hlink>
       <a:folHlink>
-        <a:srgbClr val="954F72"/>
+        <a:srgbClr val="666699"/>
       </a:folHlink>
     </a:clrScheme>
     <a:fontScheme name="Office">

</xml_diff>